<commit_message>
Updated based on review and feedback
</commit_message>
<xml_diff>
--- a/doc/release/HPC DME Release Notes 2.1.0.docx
+++ b/doc/release/HPC DME Release Notes 2.1.0.docx
@@ -619,7 +619,25 @@
                 <w:sz w:val="28"/>
                 <w:szCs w:val="28"/>
               </w:rPr>
-              <w:t>DME provides an entry point to archive data to the NCI Data Vault, and to manage, transfer, access, and share data across disparate systems securely and efficiently. DME allows you to associate user-defined metadata to registered data at different points in the data life cycle. In addition, DME offers search capabilities to identify this data. A Division/Office/Center (DOC) can define its own metadata structure and data hierarchy rules, and grant permission to users as needed.</w:t>
+              <w:t xml:space="preserve">DME provides an entry point to archive data to the NCI Data Vault, and to manage, transfer, access, and share data across disparate systems securely and efficiently. DME allows you to associate user-defined metadata to </w:t>
+            </w:r>
+            <w:proofErr w:type="gramStart"/>
+            <w:r>
+              <w:rPr>
+                <w:color w:val="000000"/>
+                <w:sz w:val="28"/>
+                <w:szCs w:val="28"/>
+              </w:rPr>
+              <w:t>registered</w:t>
+            </w:r>
+            <w:proofErr w:type="gramEnd"/>
+            <w:r>
+              <w:rPr>
+                <w:color w:val="000000"/>
+                <w:sz w:val="28"/>
+                <w:szCs w:val="28"/>
+              </w:rPr>
+              <w:t xml:space="preserve"> data at different points in the data life cycle. In addition, DME offers search capabilities to identify this data. A Division/Office/Center (DOC) can define its own metadata structure and data hierarchy rules, and grant permission to users as needed.</w:t>
             </w:r>
           </w:p>
           <w:p>
@@ -748,7 +766,16 @@
                 <w:sz w:val="28"/>
                 <w:szCs w:val="28"/>
               </w:rPr>
-              <w:t xml:space="preserve">v1.0.0 - </w:t>
+              <w:t xml:space="preserve">v1.0.0 </w:t>
+            </w:r>
+            <w:proofErr w:type="gramStart"/>
+            <w:r>
+              <w:rPr>
+                <w:rFonts w:cstheme="minorHAnsi"/>
+                <w:sz w:val="28"/>
+                <w:szCs w:val="28"/>
+              </w:rPr>
+              <w:t xml:space="preserve">- </w:t>
             </w:r>
             <w:r>
               <w:rPr>
@@ -766,6 +793,7 @@
               </w:rPr>
               <w:t>December</w:t>
             </w:r>
+            <w:proofErr w:type="gramEnd"/>
             <w:r>
               <w:rPr>
                 <w:rFonts w:cstheme="minorHAnsi"/>
@@ -797,7 +825,25 @@
                 <w:sz w:val="28"/>
                 <w:szCs w:val="28"/>
               </w:rPr>
-              <w:t xml:space="preserve">v1.1.0 -  May </w:t>
+              <w:t xml:space="preserve">v1.1.0 </w:t>
+            </w:r>
+            <w:proofErr w:type="gramStart"/>
+            <w:r>
+              <w:rPr>
+                <w:rFonts w:cstheme="minorHAnsi"/>
+                <w:sz w:val="28"/>
+                <w:szCs w:val="28"/>
+              </w:rPr>
+              <w:t>-  May</w:t>
+            </w:r>
+            <w:proofErr w:type="gramEnd"/>
+            <w:r>
+              <w:rPr>
+                <w:rFonts w:cstheme="minorHAnsi"/>
+                <w:sz w:val="28"/>
+                <w:szCs w:val="28"/>
+              </w:rPr>
+              <w:t xml:space="preserve"> </w:t>
             </w:r>
             <w:r>
               <w:rPr>
@@ -830,7 +876,25 @@
                 <w:sz w:val="28"/>
                 <w:szCs w:val="28"/>
               </w:rPr>
-              <w:t xml:space="preserve">v1.2.0 -  June </w:t>
+              <w:t xml:space="preserve">v1.2.0 </w:t>
+            </w:r>
+            <w:proofErr w:type="gramStart"/>
+            <w:r>
+              <w:rPr>
+                <w:rFonts w:cstheme="minorHAnsi"/>
+                <w:sz w:val="28"/>
+                <w:szCs w:val="28"/>
+              </w:rPr>
+              <w:t>-  June</w:t>
+            </w:r>
+            <w:proofErr w:type="gramEnd"/>
+            <w:r>
+              <w:rPr>
+                <w:rFonts w:cstheme="minorHAnsi"/>
+                <w:sz w:val="28"/>
+                <w:szCs w:val="28"/>
+              </w:rPr>
+              <w:t xml:space="preserve"> </w:t>
             </w:r>
             <w:r>
               <w:rPr>
@@ -863,24 +927,51 @@
                 <w:sz w:val="28"/>
                 <w:szCs w:val="28"/>
               </w:rPr>
-              <w:t>v1.3.0 -  September 15, 2017</w:t>
-            </w:r>
-          </w:p>
-          <w:p>
-            <w:pPr>
-              <w:rPr>
-                <w:rFonts w:cstheme="minorHAnsi"/>
-                <w:sz w:val="28"/>
-                <w:szCs w:val="28"/>
-              </w:rPr>
-            </w:pPr>
-            <w:r>
-              <w:rPr>
-                <w:rFonts w:cstheme="minorHAnsi"/>
-                <w:sz w:val="28"/>
-                <w:szCs w:val="28"/>
-              </w:rPr>
-              <w:t xml:space="preserve">v1.4.0 -  </w:t>
+              <w:t xml:space="preserve">v1.3.0 </w:t>
+            </w:r>
+            <w:proofErr w:type="gramStart"/>
+            <w:r>
+              <w:rPr>
+                <w:rFonts w:cstheme="minorHAnsi"/>
+                <w:sz w:val="28"/>
+                <w:szCs w:val="28"/>
+              </w:rPr>
+              <w:t>-  September</w:t>
+            </w:r>
+            <w:proofErr w:type="gramEnd"/>
+            <w:r>
+              <w:rPr>
+                <w:rFonts w:cstheme="minorHAnsi"/>
+                <w:sz w:val="28"/>
+                <w:szCs w:val="28"/>
+              </w:rPr>
+              <w:t xml:space="preserve"> 15, 2017</w:t>
+            </w:r>
+          </w:p>
+          <w:p>
+            <w:pPr>
+              <w:rPr>
+                <w:rFonts w:cstheme="minorHAnsi"/>
+                <w:sz w:val="28"/>
+                <w:szCs w:val="28"/>
+              </w:rPr>
+            </w:pPr>
+            <w:r>
+              <w:rPr>
+                <w:rFonts w:cstheme="minorHAnsi"/>
+                <w:sz w:val="28"/>
+                <w:szCs w:val="28"/>
+              </w:rPr>
+              <w:t xml:space="preserve">v1.4.0 </w:t>
+            </w:r>
+            <w:proofErr w:type="gramStart"/>
+            <w:r>
+              <w:rPr>
+                <w:rFonts w:cstheme="minorHAnsi"/>
+                <w:sz w:val="28"/>
+                <w:szCs w:val="28"/>
+              </w:rPr>
+              <w:t xml:space="preserve">-  </w:t>
             </w:r>
             <w:r>
               <w:rPr>
@@ -890,6 +981,7 @@
               </w:rPr>
               <w:t>November</w:t>
             </w:r>
+            <w:proofErr w:type="gramEnd"/>
             <w:r>
               <w:rPr>
                 <w:rFonts w:cstheme="minorHAnsi"/>
@@ -929,24 +1021,51 @@
                 <w:sz w:val="28"/>
                 <w:szCs w:val="28"/>
               </w:rPr>
-              <w:t>v1.5.0 -  December 11, 2017</w:t>
-            </w:r>
-          </w:p>
-          <w:p>
-            <w:pPr>
-              <w:rPr>
-                <w:rFonts w:cstheme="minorHAnsi"/>
-                <w:sz w:val="28"/>
-                <w:szCs w:val="28"/>
-              </w:rPr>
-            </w:pPr>
-            <w:r>
-              <w:rPr>
-                <w:rFonts w:cstheme="minorHAnsi"/>
-                <w:sz w:val="28"/>
-                <w:szCs w:val="28"/>
-              </w:rPr>
-              <w:t xml:space="preserve">v1.6.0 -  </w:t>
+              <w:t xml:space="preserve">v1.5.0 </w:t>
+            </w:r>
+            <w:proofErr w:type="gramStart"/>
+            <w:r>
+              <w:rPr>
+                <w:rFonts w:cstheme="minorHAnsi"/>
+                <w:sz w:val="28"/>
+                <w:szCs w:val="28"/>
+              </w:rPr>
+              <w:t>-  December</w:t>
+            </w:r>
+            <w:proofErr w:type="gramEnd"/>
+            <w:r>
+              <w:rPr>
+                <w:rFonts w:cstheme="minorHAnsi"/>
+                <w:sz w:val="28"/>
+                <w:szCs w:val="28"/>
+              </w:rPr>
+              <w:t xml:space="preserve"> 11, 2017</w:t>
+            </w:r>
+          </w:p>
+          <w:p>
+            <w:pPr>
+              <w:rPr>
+                <w:rFonts w:cstheme="minorHAnsi"/>
+                <w:sz w:val="28"/>
+                <w:szCs w:val="28"/>
+              </w:rPr>
+            </w:pPr>
+            <w:r>
+              <w:rPr>
+                <w:rFonts w:cstheme="minorHAnsi"/>
+                <w:sz w:val="28"/>
+                <w:szCs w:val="28"/>
+              </w:rPr>
+              <w:t xml:space="preserve">v1.6.0 </w:t>
+            </w:r>
+            <w:proofErr w:type="gramStart"/>
+            <w:r>
+              <w:rPr>
+                <w:rFonts w:cstheme="minorHAnsi"/>
+                <w:sz w:val="28"/>
+                <w:szCs w:val="28"/>
+              </w:rPr>
+              <w:t xml:space="preserve">-  </w:t>
             </w:r>
             <w:r>
               <w:rPr>
@@ -956,6 +1075,7 @@
               </w:rPr>
               <w:t>February</w:t>
             </w:r>
+            <w:proofErr w:type="gramEnd"/>
             <w:r>
               <w:rPr>
                 <w:rFonts w:cstheme="minorHAnsi"/>
@@ -1726,29 +1846,406 @@
           <w:p>
             <w:pPr>
               <w:rPr>
+                <w:sz w:val="28"/>
+                <w:szCs w:val="28"/>
+              </w:rPr>
+            </w:pPr>
+            <w:r>
+              <w:rPr>
                 <w:rFonts w:cstheme="minorHAnsi"/>
                 <w:bCs/>
                 <w:sz w:val="28"/>
                 <w:szCs w:val="28"/>
                 <w:u w:val="single"/>
               </w:rPr>
-            </w:pPr>
+              <w:t>HPCDATAMGM-1313:</w:t>
+            </w:r>
             <w:r>
               <w:rPr>
                 <w:rFonts w:cstheme="minorHAnsi"/>
                 <w:bCs/>
                 <w:sz w:val="28"/>
                 <w:szCs w:val="28"/>
+              </w:rPr>
+              <w:t xml:space="preserve">  </w:t>
+            </w:r>
+            <w:r>
+              <w:rPr>
+                <w:rFonts w:cstheme="minorHAnsi"/>
+                <w:bCs/>
+                <w:sz w:val="28"/>
+                <w:szCs w:val="28"/>
+              </w:rPr>
+              <w:t>Enhanced</w:t>
+            </w:r>
+            <w:r>
+              <w:rPr>
+                <w:sz w:val="28"/>
+                <w:szCs w:val="28"/>
+              </w:rPr>
+              <w:t xml:space="preserve"> the Manage </w:t>
+            </w:r>
+            <w:r>
+              <w:rPr>
+                <w:sz w:val="28"/>
+                <w:szCs w:val="28"/>
+              </w:rPr>
+              <w:t xml:space="preserve">Registration Tasks page and Download </w:t>
+            </w:r>
+            <w:r>
+              <w:rPr>
+                <w:sz w:val="28"/>
+                <w:szCs w:val="28"/>
+              </w:rPr>
+              <w:t xml:space="preserve">Tasks page </w:t>
+            </w:r>
+            <w:r>
+              <w:rPr>
+                <w:sz w:val="28"/>
+                <w:szCs w:val="28"/>
+              </w:rPr>
+              <w:t xml:space="preserve">of the DME Web Application to display the status of the asynchronous bulk transfers requested by all users in a DOC </w:t>
+            </w:r>
+            <w:r>
+              <w:rPr>
+                <w:sz w:val="28"/>
+                <w:szCs w:val="28"/>
+              </w:rPr>
+              <w:t>if the logged on user is a System Admin or Group Admin</w:t>
+            </w:r>
+            <w:r>
+              <w:rPr>
+                <w:sz w:val="28"/>
+                <w:szCs w:val="28"/>
+              </w:rPr>
+              <w:t xml:space="preserve">. </w:t>
+            </w:r>
+            <w:r>
+              <w:rPr>
+                <w:sz w:val="28"/>
+                <w:szCs w:val="28"/>
+              </w:rPr>
+              <w:t xml:space="preserve"> </w:t>
+            </w:r>
+            <w:r>
+              <w:rPr>
+                <w:sz w:val="28"/>
+                <w:szCs w:val="28"/>
+              </w:rPr>
+              <w:t>For details</w:t>
+            </w:r>
+            <w:r>
+              <w:rPr>
+                <w:sz w:val="28"/>
+                <w:szCs w:val="28"/>
+              </w:rPr>
+              <w:t>, refer to the following pages:</w:t>
+            </w:r>
+          </w:p>
+          <w:p>
+            <w:pPr>
+              <w:pStyle w:val="ListParagraph"/>
+              <w:numPr>
+                <w:ilvl w:val="0"/>
+                <w:numId w:val="29"/>
+              </w:numPr>
+              <w:rPr>
+                <w:rFonts w:cstheme="minorHAnsi"/>
+                <w:bCs/>
+                <w:sz w:val="28"/>
+                <w:szCs w:val="28"/>
                 <w:u w:val="single"/>
               </w:rPr>
-              <w:t>HPCDATAMGM-1313:</w:t>
-            </w:r>
-            <w:r>
+            </w:pPr>
+            <w:hyperlink r:id="rId6" w:history="1">
+              <w:r>
+                <w:rPr>
+                  <w:rStyle w:val="Hyperlink"/>
+                  <w:sz w:val="28"/>
+                  <w:szCs w:val="28"/>
+                </w:rPr>
+                <w:t>Viewing Registration Status</w:t>
+              </w:r>
+            </w:hyperlink>
+          </w:p>
+          <w:p>
+            <w:pPr>
+              <w:pStyle w:val="ListParagraph"/>
+              <w:numPr>
+                <w:ilvl w:val="0"/>
+                <w:numId w:val="29"/>
+              </w:numPr>
               <w:rPr>
                 <w:rFonts w:cstheme="minorHAnsi"/>
                 <w:bCs/>
                 <w:sz w:val="28"/>
                 <w:szCs w:val="28"/>
+                <w:u w:val="single"/>
+              </w:rPr>
+            </w:pPr>
+            <w:hyperlink r:id="rId7" w:history="1">
+              <w:r>
+                <w:rPr>
+                  <w:rStyle w:val="Hyperlink"/>
+                  <w:sz w:val="28"/>
+                  <w:szCs w:val="28"/>
+                </w:rPr>
+                <w:t>Viewing Download Status</w:t>
+              </w:r>
+            </w:hyperlink>
+          </w:p>
+          <w:p>
+            <w:pPr>
+              <w:rPr>
+                <w:rFonts w:cstheme="minorHAnsi"/>
+                <w:bCs/>
+                <w:sz w:val="28"/>
+                <w:szCs w:val="28"/>
+                <w:u w:val="single"/>
+              </w:rPr>
+            </w:pPr>
+          </w:p>
+          <w:p>
+            <w:pPr>
+              <w:rPr>
+                <w:sz w:val="28"/>
+                <w:szCs w:val="28"/>
+              </w:rPr>
+            </w:pPr>
+            <w:r>
+              <w:rPr>
+                <w:rFonts w:cstheme="minorHAnsi"/>
+                <w:bCs/>
+                <w:sz w:val="28"/>
+                <w:szCs w:val="28"/>
+                <w:u w:val="single"/>
+              </w:rPr>
+              <w:t>HPCDATAMGM-1</w:t>
+            </w:r>
+            <w:r>
+              <w:rPr>
+                <w:rFonts w:cstheme="minorHAnsi"/>
+                <w:bCs/>
+                <w:sz w:val="28"/>
+                <w:szCs w:val="28"/>
+                <w:u w:val="single"/>
+              </w:rPr>
+              <w:t>366</w:t>
+            </w:r>
+            <w:r>
+              <w:rPr>
+                <w:rFonts w:cstheme="minorHAnsi"/>
+                <w:bCs/>
+                <w:sz w:val="28"/>
+                <w:szCs w:val="28"/>
+              </w:rPr>
+              <w:t xml:space="preserve">: </w:t>
+            </w:r>
+            <w:r>
+              <w:rPr>
+                <w:sz w:val="28"/>
+                <w:szCs w:val="28"/>
+              </w:rPr>
+              <w:t>Attach</w:t>
+            </w:r>
+            <w:r>
+              <w:rPr>
+                <w:sz w:val="28"/>
+                <w:szCs w:val="28"/>
+              </w:rPr>
+              <w:t xml:space="preserve">ed DOCs to </w:t>
+            </w:r>
+            <w:r>
+              <w:rPr>
+                <w:sz w:val="28"/>
+                <w:szCs w:val="28"/>
+              </w:rPr>
+              <w:t xml:space="preserve">groups to enable </w:t>
+            </w:r>
+            <w:proofErr w:type="spellStart"/>
+            <w:r>
+              <w:rPr>
+                <w:sz w:val="28"/>
+                <w:szCs w:val="28"/>
+              </w:rPr>
+              <w:t>a</w:t>
+            </w:r>
+            <w:proofErr w:type="spellEnd"/>
+            <w:r>
+              <w:rPr>
+                <w:sz w:val="28"/>
+                <w:szCs w:val="28"/>
+              </w:rPr>
+              <w:t xml:space="preserve"> </w:t>
+            </w:r>
+            <w:r>
+              <w:rPr>
+                <w:sz w:val="28"/>
+                <w:szCs w:val="28"/>
+              </w:rPr>
+              <w:t xml:space="preserve">any of a </w:t>
+            </w:r>
+            <w:r>
+              <w:rPr>
+                <w:sz w:val="28"/>
+                <w:szCs w:val="28"/>
+              </w:rPr>
+              <w:t xml:space="preserve">DOC's group admins to manage any of its groups, while at the same time preventing </w:t>
+            </w:r>
+            <w:r>
+              <w:rPr>
+                <w:sz w:val="28"/>
+                <w:szCs w:val="28"/>
+              </w:rPr>
+              <w:t>access to</w:t>
+            </w:r>
+            <w:r>
+              <w:rPr>
+                <w:sz w:val="28"/>
+                <w:szCs w:val="28"/>
+              </w:rPr>
+              <w:t xml:space="preserve"> group admins </w:t>
+            </w:r>
+            <w:r>
+              <w:rPr>
+                <w:sz w:val="28"/>
+                <w:szCs w:val="28"/>
+              </w:rPr>
+              <w:t>from</w:t>
+            </w:r>
+            <w:r>
+              <w:rPr>
+                <w:sz w:val="28"/>
+                <w:szCs w:val="28"/>
+              </w:rPr>
+              <w:t xml:space="preserve"> other DOCs. </w:t>
+            </w:r>
+            <w:r>
+              <w:rPr>
+                <w:sz w:val="28"/>
+                <w:szCs w:val="28"/>
+              </w:rPr>
+              <w:t>For details</w:t>
+            </w:r>
+            <w:r>
+              <w:rPr>
+                <w:sz w:val="28"/>
+                <w:szCs w:val="28"/>
+              </w:rPr>
+              <w:t xml:space="preserve">, refer to the following pages: </w:t>
+            </w:r>
+          </w:p>
+          <w:p>
+            <w:pPr>
+              <w:pStyle w:val="ListParagraph"/>
+              <w:numPr>
+                <w:ilvl w:val="0"/>
+                <w:numId w:val="30"/>
+              </w:numPr>
+              <w:rPr>
+                <w:sz w:val="28"/>
+                <w:szCs w:val="28"/>
+              </w:rPr>
+            </w:pPr>
+            <w:hyperlink r:id="rId8" w:history="1">
+              <w:r>
+                <w:rPr>
+                  <w:rStyle w:val="Hyperlink"/>
+                  <w:sz w:val="28"/>
+                  <w:szCs w:val="28"/>
+                </w:rPr>
+                <w:t>Adding a Group via the GUI</w:t>
+              </w:r>
+            </w:hyperlink>
+            <w:r>
+              <w:rPr>
+                <w:sz w:val="28"/>
+                <w:szCs w:val="28"/>
+              </w:rPr>
+              <w:t xml:space="preserve"> </w:t>
+            </w:r>
+          </w:p>
+          <w:p>
+            <w:pPr>
+              <w:pStyle w:val="ListParagraph"/>
+              <w:numPr>
+                <w:ilvl w:val="0"/>
+                <w:numId w:val="30"/>
+              </w:numPr>
+              <w:rPr>
+                <w:sz w:val="28"/>
+                <w:szCs w:val="28"/>
+              </w:rPr>
+            </w:pPr>
+            <w:hyperlink r:id="rId9" w:history="1">
+              <w:r>
+                <w:rPr>
+                  <w:rStyle w:val="Hyperlink"/>
+                  <w:sz w:val="28"/>
+                  <w:szCs w:val="28"/>
+                </w:rPr>
+                <w:t>Updating a Group via the GUI</w:t>
+              </w:r>
+            </w:hyperlink>
+            <w:r>
+              <w:rPr>
+                <w:sz w:val="28"/>
+                <w:szCs w:val="28"/>
+              </w:rPr>
+              <w:t xml:space="preserve"> </w:t>
+            </w:r>
+          </w:p>
+          <w:p>
+            <w:pPr>
+              <w:rPr>
+                <w:sz w:val="28"/>
+                <w:szCs w:val="28"/>
+              </w:rPr>
+            </w:pPr>
+          </w:p>
+          <w:p>
+            <w:pPr>
+              <w:pStyle w:val="NormalWeb"/>
+              <w:rPr>
+                <w:sz w:val="28"/>
+                <w:szCs w:val="28"/>
+              </w:rPr>
+            </w:pPr>
+            <w:r>
+              <w:rPr>
+                <w:rFonts w:cstheme="minorHAnsi"/>
+                <w:bCs/>
+                <w:sz w:val="28"/>
+                <w:szCs w:val="28"/>
+                <w:u w:val="single"/>
+              </w:rPr>
+              <w:t>HPCDATAMGM-1</w:t>
+            </w:r>
+            <w:r>
+              <w:rPr>
+                <w:rFonts w:cstheme="minorHAnsi"/>
+                <w:bCs/>
+                <w:sz w:val="28"/>
+                <w:szCs w:val="28"/>
+                <w:u w:val="single"/>
+              </w:rPr>
+              <w:t>359</w:t>
+            </w:r>
+            <w:r>
+              <w:rPr>
+                <w:rFonts w:cstheme="minorHAnsi"/>
+                <w:bCs/>
+                <w:sz w:val="28"/>
+                <w:szCs w:val="28"/>
+              </w:rPr>
+              <w:t>:</w:t>
+            </w:r>
+            <w:r>
+              <w:rPr>
+                <w:rFonts w:cstheme="minorHAnsi"/>
+                <w:b/>
+                <w:sz w:val="28"/>
+                <w:szCs w:val="28"/>
               </w:rPr>
               <w:t xml:space="preserve">  </w:t>
             </w:r>
@@ -1759,35 +2256,98 @@
                 <w:sz w:val="28"/>
                 <w:szCs w:val="28"/>
               </w:rPr>
-              <w:t>Enhanced</w:t>
-            </w:r>
-            <w:r>
-              <w:rPr>
-                <w:sz w:val="28"/>
-                <w:szCs w:val="28"/>
-              </w:rPr>
-              <w:t xml:space="preserve"> the Manage Tasks page </w:t>
-            </w:r>
-            <w:r>
-              <w:rPr>
-                <w:sz w:val="28"/>
-                <w:szCs w:val="28"/>
-              </w:rPr>
-              <w:t xml:space="preserve">of the DME Web Application to display the status of the asynchronous bulk transfers requested by all users in a DOC </w:t>
-            </w:r>
-            <w:r>
-              <w:rPr>
-                <w:sz w:val="28"/>
-                <w:szCs w:val="28"/>
-              </w:rPr>
-              <w:t>if the logged on user is a System Admin or Group Admin</w:t>
-            </w:r>
-            <w:r>
-              <w:rPr>
-                <w:sz w:val="28"/>
-                <w:szCs w:val="28"/>
-              </w:rPr>
-              <w:t xml:space="preserve">. </w:t>
+              <w:t xml:space="preserve">Enhanced </w:t>
+            </w:r>
+            <w:r>
+              <w:rPr>
+                <w:bCs/>
+                <w:sz w:val="28"/>
+                <w:szCs w:val="28"/>
+              </w:rPr>
+              <w:t xml:space="preserve">the </w:t>
+            </w:r>
+            <w:r>
+              <w:rPr>
+                <w:bCs/>
+                <w:sz w:val="28"/>
+                <w:szCs w:val="28"/>
+              </w:rPr>
+              <w:t>Q</w:t>
+            </w:r>
+            <w:r>
+              <w:rPr>
+                <w:bCs/>
+                <w:sz w:val="28"/>
+                <w:szCs w:val="28"/>
+              </w:rPr>
+              <w:t xml:space="preserve">uery </w:t>
+            </w:r>
+            <w:r>
+              <w:rPr>
+                <w:bCs/>
+                <w:sz w:val="28"/>
+                <w:szCs w:val="28"/>
+              </w:rPr>
+              <w:t>D</w:t>
+            </w:r>
+            <w:r>
+              <w:rPr>
+                <w:bCs/>
+                <w:sz w:val="28"/>
+                <w:szCs w:val="28"/>
+              </w:rPr>
+              <w:t xml:space="preserve">ata </w:t>
+            </w:r>
+            <w:r>
+              <w:rPr>
+                <w:bCs/>
+                <w:sz w:val="28"/>
+                <w:szCs w:val="28"/>
+              </w:rPr>
+              <w:t>O</w:t>
+            </w:r>
+            <w:r>
+              <w:rPr>
+                <w:bCs/>
+                <w:sz w:val="28"/>
+                <w:szCs w:val="28"/>
+              </w:rPr>
+              <w:t>bject</w:t>
+            </w:r>
+            <w:r>
+              <w:rPr>
+                <w:sz w:val="28"/>
+                <w:szCs w:val="28"/>
+              </w:rPr>
+              <w:t xml:space="preserve"> APIs </w:t>
+            </w:r>
+            <w:r>
+              <w:rPr>
+                <w:sz w:val="28"/>
+                <w:szCs w:val="28"/>
+              </w:rPr>
+              <w:t xml:space="preserve">to </w:t>
+            </w:r>
+            <w:r>
+              <w:rPr>
+                <w:sz w:val="28"/>
+                <w:szCs w:val="28"/>
+              </w:rPr>
+              <w:t xml:space="preserve">optionally </w:t>
+            </w:r>
+            <w:r>
+              <w:rPr>
+                <w:sz w:val="28"/>
+                <w:szCs w:val="28"/>
+              </w:rPr>
+              <w:t xml:space="preserve">return </w:t>
+            </w:r>
+            <w:r>
+              <w:rPr>
+                <w:sz w:val="28"/>
+                <w:szCs w:val="28"/>
+              </w:rPr>
+              <w:t xml:space="preserve">the metadata of the ancestor collections. </w:t>
             </w:r>
             <w:r>
               <w:rPr>
@@ -1796,264 +2356,6 @@
               </w:rPr>
               <w:t xml:space="preserve"> </w:t>
             </w:r>
-          </w:p>
-          <w:p>
-            <w:pPr>
-              <w:rPr>
-                <w:rFonts w:cstheme="minorHAnsi"/>
-                <w:bCs/>
-                <w:sz w:val="28"/>
-                <w:szCs w:val="28"/>
-                <w:u w:val="single"/>
-              </w:rPr>
-            </w:pPr>
-          </w:p>
-          <w:p>
-            <w:pPr>
-              <w:rPr>
-                <w:sz w:val="28"/>
-                <w:szCs w:val="28"/>
-              </w:rPr>
-            </w:pPr>
-            <w:r>
-              <w:rPr>
-                <w:rFonts w:cstheme="minorHAnsi"/>
-                <w:bCs/>
-                <w:sz w:val="28"/>
-                <w:szCs w:val="28"/>
-                <w:u w:val="single"/>
-              </w:rPr>
-              <w:t>HPCDATAMGM-1</w:t>
-            </w:r>
-            <w:r>
-              <w:rPr>
-                <w:rFonts w:cstheme="minorHAnsi"/>
-                <w:bCs/>
-                <w:sz w:val="28"/>
-                <w:szCs w:val="28"/>
-                <w:u w:val="single"/>
-              </w:rPr>
-              <w:t>366</w:t>
-            </w:r>
-            <w:r>
-              <w:rPr>
-                <w:rFonts w:cstheme="minorHAnsi"/>
-                <w:bCs/>
-                <w:sz w:val="28"/>
-                <w:szCs w:val="28"/>
-              </w:rPr>
-              <w:t xml:space="preserve">: </w:t>
-            </w:r>
-            <w:r>
-              <w:rPr>
-                <w:sz w:val="28"/>
-                <w:szCs w:val="28"/>
-              </w:rPr>
-              <w:t>Attach</w:t>
-            </w:r>
-            <w:r>
-              <w:rPr>
-                <w:sz w:val="28"/>
-                <w:szCs w:val="28"/>
-              </w:rPr>
-              <w:t xml:space="preserve">ed DOCs to </w:t>
-            </w:r>
-            <w:r>
-              <w:rPr>
-                <w:sz w:val="28"/>
-                <w:szCs w:val="28"/>
-              </w:rPr>
-              <w:t>groups to enable a DOC's group admins to manage any of its groups</w:t>
-            </w:r>
-            <w:r>
-              <w:rPr>
-                <w:sz w:val="28"/>
-                <w:szCs w:val="28"/>
-              </w:rPr>
-              <w:t xml:space="preserve">, while at the same time preventing </w:t>
-            </w:r>
-            <w:r>
-              <w:rPr>
-                <w:sz w:val="28"/>
-                <w:szCs w:val="28"/>
-              </w:rPr>
-              <w:t>access to</w:t>
-            </w:r>
-            <w:r>
-              <w:rPr>
-                <w:sz w:val="28"/>
-                <w:szCs w:val="28"/>
-              </w:rPr>
-              <w:t xml:space="preserve"> group admins </w:t>
-            </w:r>
-            <w:r>
-              <w:rPr>
-                <w:sz w:val="28"/>
-                <w:szCs w:val="28"/>
-              </w:rPr>
-              <w:t>from</w:t>
-            </w:r>
-            <w:r>
-              <w:rPr>
-                <w:sz w:val="28"/>
-                <w:szCs w:val="28"/>
-              </w:rPr>
-              <w:t xml:space="preserve"> other DOCs. </w:t>
-            </w:r>
-          </w:p>
-          <w:p>
-            <w:pPr>
-              <w:pStyle w:val="NormalWeb"/>
-              <w:rPr>
-                <w:sz w:val="28"/>
-                <w:szCs w:val="28"/>
-              </w:rPr>
-            </w:pPr>
-            <w:r>
-              <w:rPr>
-                <w:rFonts w:cstheme="minorHAnsi"/>
-                <w:bCs/>
-                <w:sz w:val="28"/>
-                <w:szCs w:val="28"/>
-                <w:u w:val="single"/>
-              </w:rPr>
-              <w:t>HPCDATAMGM-1</w:t>
-            </w:r>
-            <w:r>
-              <w:rPr>
-                <w:rFonts w:cstheme="minorHAnsi"/>
-                <w:bCs/>
-                <w:sz w:val="28"/>
-                <w:szCs w:val="28"/>
-                <w:u w:val="single"/>
-              </w:rPr>
-              <w:t>359</w:t>
-            </w:r>
-            <w:r>
-              <w:rPr>
-                <w:rFonts w:cstheme="minorHAnsi"/>
-                <w:bCs/>
-                <w:sz w:val="28"/>
-                <w:szCs w:val="28"/>
-              </w:rPr>
-              <w:t>:</w:t>
-            </w:r>
-            <w:r>
-              <w:rPr>
-                <w:rFonts w:cstheme="minorHAnsi"/>
-                <w:b/>
-                <w:sz w:val="28"/>
-                <w:szCs w:val="28"/>
-              </w:rPr>
-              <w:t xml:space="preserve">  </w:t>
-            </w:r>
-            <w:r>
-              <w:rPr>
-                <w:rFonts w:cstheme="minorHAnsi"/>
-                <w:bCs/>
-                <w:sz w:val="28"/>
-                <w:szCs w:val="28"/>
-              </w:rPr>
-              <w:t xml:space="preserve">Enhanced </w:t>
-            </w:r>
-            <w:r>
-              <w:rPr>
-                <w:bCs/>
-                <w:sz w:val="28"/>
-                <w:szCs w:val="28"/>
-              </w:rPr>
-              <w:t xml:space="preserve">the </w:t>
-            </w:r>
-            <w:r>
-              <w:rPr>
-                <w:bCs/>
-                <w:sz w:val="28"/>
-                <w:szCs w:val="28"/>
-              </w:rPr>
-              <w:t>Q</w:t>
-            </w:r>
-            <w:r>
-              <w:rPr>
-                <w:bCs/>
-                <w:sz w:val="28"/>
-                <w:szCs w:val="28"/>
-              </w:rPr>
-              <w:t xml:space="preserve">uery </w:t>
-            </w:r>
-            <w:r>
-              <w:rPr>
-                <w:bCs/>
-                <w:sz w:val="28"/>
-                <w:szCs w:val="28"/>
-              </w:rPr>
-              <w:t>D</w:t>
-            </w:r>
-            <w:r>
-              <w:rPr>
-                <w:bCs/>
-                <w:sz w:val="28"/>
-                <w:szCs w:val="28"/>
-              </w:rPr>
-              <w:t xml:space="preserve">ata </w:t>
-            </w:r>
-            <w:r>
-              <w:rPr>
-                <w:bCs/>
-                <w:sz w:val="28"/>
-                <w:szCs w:val="28"/>
-              </w:rPr>
-              <w:t>O</w:t>
-            </w:r>
-            <w:r>
-              <w:rPr>
-                <w:bCs/>
-                <w:sz w:val="28"/>
-                <w:szCs w:val="28"/>
-              </w:rPr>
-              <w:t>bject</w:t>
-            </w:r>
-            <w:r>
-              <w:rPr>
-                <w:sz w:val="28"/>
-                <w:szCs w:val="28"/>
-              </w:rPr>
-              <w:t xml:space="preserve"> APIs </w:t>
-            </w:r>
-            <w:r>
-              <w:rPr>
-                <w:sz w:val="28"/>
-                <w:szCs w:val="28"/>
-              </w:rPr>
-              <w:t xml:space="preserve">to </w:t>
-            </w:r>
-            <w:r>
-              <w:rPr>
-                <w:sz w:val="28"/>
-                <w:szCs w:val="28"/>
-              </w:rPr>
-              <w:t xml:space="preserve">optionally </w:t>
-            </w:r>
-            <w:r>
-              <w:rPr>
-                <w:sz w:val="28"/>
-                <w:szCs w:val="28"/>
-              </w:rPr>
-              <w:t xml:space="preserve">return </w:t>
-            </w:r>
-            <w:r>
-              <w:rPr>
-                <w:sz w:val="28"/>
-                <w:szCs w:val="28"/>
-              </w:rPr>
-              <w:t xml:space="preserve">the metadata of the ancestor collections. </w:t>
-            </w:r>
-            <w:r>
-              <w:rPr>
-                <w:sz w:val="28"/>
-                <w:szCs w:val="28"/>
-              </w:rPr>
-              <w:t xml:space="preserve"> </w:t>
-            </w:r>
             <w:r>
               <w:rPr>
                 <w:sz w:val="28"/>
@@ -2068,6 +2370,7 @@
               </w:rPr>
               <w:t xml:space="preserve"> new query param </w:t>
             </w:r>
+            <w:proofErr w:type="spellStart"/>
             <w:r>
               <w:rPr>
                 <w:i/>
@@ -2077,6 +2380,7 @@
               </w:rPr>
               <w:t>returnParent</w:t>
             </w:r>
+            <w:proofErr w:type="spellEnd"/>
             <w:r>
               <w:rPr>
                 <w:sz w:val="28"/>
@@ -2234,7 +2538,7 @@
               </w:rPr>
               <w:t xml:space="preserve">of the </w:t>
             </w:r>
-            <w:hyperlink r:id="rId6" w:history="1">
+            <w:hyperlink r:id="rId10" w:history="1">
               <w:r>
                 <w:rPr>
                   <w:rStyle w:val="Hyperlink"/>
@@ -2304,6 +2608,7 @@
               </w:rPr>
               <w:t xml:space="preserve"> </w:t>
             </w:r>
+            <w:proofErr w:type="spellStart"/>
             <w:r>
               <w:rPr>
                 <w:i/>
@@ -2313,6 +2618,7 @@
               </w:rPr>
               <w:t>dm_register_directory</w:t>
             </w:r>
+            <w:proofErr w:type="spellEnd"/>
             <w:r>
               <w:rPr>
                 <w:sz w:val="28"/>
@@ -2381,7 +2687,74 @@
                 <w:sz w:val="28"/>
                 <w:szCs w:val="28"/>
               </w:rPr>
-              <w:t xml:space="preserve">Presently tiff and bmp types are supported. </w:t>
+              <w:t xml:space="preserve">Presently </w:t>
+            </w:r>
+            <w:r>
+              <w:rPr>
+                <w:sz w:val="28"/>
+                <w:szCs w:val="28"/>
+              </w:rPr>
+              <w:t>TIFF</w:t>
+            </w:r>
+            <w:r>
+              <w:rPr>
+                <w:sz w:val="28"/>
+                <w:szCs w:val="28"/>
+              </w:rPr>
+              <w:t xml:space="preserve"> and </w:t>
+            </w:r>
+            <w:r>
+              <w:rPr>
+                <w:sz w:val="28"/>
+                <w:szCs w:val="28"/>
+              </w:rPr>
+              <w:t>BMP</w:t>
+            </w:r>
+            <w:r>
+              <w:rPr>
+                <w:sz w:val="28"/>
+                <w:szCs w:val="28"/>
+              </w:rPr>
+              <w:t xml:space="preserve"> types are </w:t>
+            </w:r>
+            <w:r>
+              <w:rPr>
+                <w:sz w:val="28"/>
+                <w:szCs w:val="28"/>
+              </w:rPr>
+              <w:lastRenderedPageBreak/>
+              <w:t xml:space="preserve">supported. </w:t>
+            </w:r>
+            <w:r>
+              <w:rPr>
+                <w:sz w:val="28"/>
+                <w:szCs w:val="28"/>
+              </w:rPr>
+              <w:t>For details</w:t>
+            </w:r>
+            <w:r>
+              <w:rPr>
+                <w:sz w:val="28"/>
+                <w:szCs w:val="28"/>
+              </w:rPr>
+              <w:t xml:space="preserve">, refer to </w:t>
+            </w:r>
+            <w:hyperlink r:id="rId11" w:tgtFrame="_blank" w:history="1">
+              <w:r>
+                <w:rPr>
+                  <w:rStyle w:val="Hyperlink"/>
+                  <w:sz w:val="28"/>
+                  <w:szCs w:val="28"/>
+                </w:rPr>
+                <w:t>Registering Directory Contents from Your File System via the CLU</w:t>
+              </w:r>
+            </w:hyperlink>
+            <w:r>
+              <w:rPr>
+                <w:sz w:val="28"/>
+                <w:szCs w:val="28"/>
+              </w:rPr>
+              <w:t>.</w:t>
             </w:r>
           </w:p>
           <w:p>
@@ -2469,6 +2842,95 @@
               </w:rPr>
               <w:t xml:space="preserve"> </w:t>
             </w:r>
+            <w:r>
+              <w:rPr>
+                <w:rFonts w:cstheme="minorHAnsi"/>
+                <w:bCs/>
+                <w:sz w:val="28"/>
+                <w:szCs w:val="28"/>
+              </w:rPr>
+              <w:t xml:space="preserve">For details, refer to </w:t>
+            </w:r>
+            <w:r>
+              <w:rPr>
+                <w:rFonts w:cstheme="minorHAnsi"/>
+                <w:bCs/>
+                <w:sz w:val="28"/>
+                <w:szCs w:val="28"/>
+              </w:rPr>
+              <w:t>the following pages:</w:t>
+            </w:r>
+          </w:p>
+          <w:p>
+            <w:pPr>
+              <w:numPr>
+                <w:ilvl w:val="0"/>
+                <w:numId w:val="31"/>
+              </w:numPr>
+              <w:rPr>
+                <w:rFonts w:cstheme="minorHAnsi"/>
+                <w:bCs/>
+                <w:sz w:val="28"/>
+                <w:szCs w:val="28"/>
+              </w:rPr>
+            </w:pPr>
+            <w:hyperlink r:id="rId12" w:tgtFrame="_blank" w:history="1">
+              <w:r>
+                <w:rPr>
+                  <w:rStyle w:val="Hyperlink"/>
+                  <w:rFonts w:cstheme="minorHAnsi"/>
+                  <w:bCs/>
+                  <w:sz w:val="28"/>
+                  <w:szCs w:val="28"/>
+                </w:rPr>
+                <w:t>Viewing Metadata via the GUI</w:t>
+              </w:r>
+            </w:hyperlink>
+            <w:r>
+              <w:rPr>
+                <w:rFonts w:cstheme="minorHAnsi"/>
+                <w:bCs/>
+                <w:sz w:val="28"/>
+                <w:szCs w:val="28"/>
+              </w:rPr>
+              <w:t> </w:t>
+            </w:r>
+          </w:p>
+          <w:p>
+            <w:pPr>
+              <w:numPr>
+                <w:ilvl w:val="0"/>
+                <w:numId w:val="31"/>
+              </w:numPr>
+              <w:rPr>
+                <w:rFonts w:cstheme="minorHAnsi"/>
+                <w:bCs/>
+                <w:sz w:val="28"/>
+                <w:szCs w:val="28"/>
+              </w:rPr>
+            </w:pPr>
+            <w:hyperlink r:id="rId13" w:tgtFrame="_blank" w:history="1">
+              <w:r>
+                <w:rPr>
+                  <w:rStyle w:val="Hyperlink"/>
+                  <w:rFonts w:cstheme="minorHAnsi"/>
+                  <w:bCs/>
+                  <w:sz w:val="28"/>
+                  <w:szCs w:val="28"/>
+                </w:rPr>
+                <w:t>Subscribing to Notifications for a Specific Collection</w:t>
+              </w:r>
+            </w:hyperlink>
+          </w:p>
+          <w:p>
+            <w:pPr>
+              <w:rPr>
+                <w:rFonts w:cstheme="minorHAnsi"/>
+                <w:bCs/>
+                <w:sz w:val="28"/>
+                <w:szCs w:val="28"/>
+              </w:rPr>
+            </w:pPr>
           </w:p>
           <w:p>
             <w:pPr>
@@ -2558,7 +3020,6 @@
                 <w:szCs w:val="28"/>
                 <w:u w:val="single"/>
               </w:rPr>
-              <w:lastRenderedPageBreak/>
               <w:t>HPCDAMAMGM-1364:</w:t>
             </w:r>
             <w:r>
@@ -2684,6 +3145,13 @@
                 <w:szCs w:val="28"/>
               </w:rPr>
               <w:t xml:space="preserve">Fixed issue </w:t>
+            </w:r>
+            <w:r>
+              <w:rPr>
+                <w:sz w:val="28"/>
+                <w:szCs w:val="28"/>
+              </w:rPr>
+              <w:t xml:space="preserve">with </w:t>
             </w:r>
             <w:r>
               <w:rPr>
@@ -2883,6 +3351,7 @@
               </w:rPr>
               <w:t xml:space="preserve">Fixed issue of the </w:t>
             </w:r>
+            <w:proofErr w:type="gramStart"/>
             <w:r>
               <w:rPr>
                 <w:i/>
@@ -2890,181 +3359,9 @@
                 <w:sz w:val="28"/>
                 <w:szCs w:val="28"/>
               </w:rPr>
-              <w:t>From date</w:t>
-            </w:r>
-            <w:r>
-              <w:rPr>
-                <w:sz w:val="28"/>
-                <w:szCs w:val="28"/>
-              </w:rPr>
-              <w:t xml:space="preserve"> </w:t>
-            </w:r>
-            <w:r>
-              <w:rPr>
-                <w:sz w:val="28"/>
-                <w:szCs w:val="28"/>
-              </w:rPr>
-              <w:t xml:space="preserve">search </w:t>
-            </w:r>
-            <w:r>
-              <w:rPr>
-                <w:sz w:val="28"/>
-                <w:szCs w:val="28"/>
-              </w:rPr>
-              <w:t xml:space="preserve">input </w:t>
-            </w:r>
-            <w:r>
-              <w:rPr>
-                <w:sz w:val="28"/>
-                <w:szCs w:val="28"/>
-              </w:rPr>
-              <w:t>field’s</w:t>
-            </w:r>
-            <w:r>
-              <w:rPr>
-                <w:sz w:val="28"/>
-                <w:szCs w:val="28"/>
-              </w:rPr>
-              <w:t xml:space="preserve"> C</w:t>
-            </w:r>
-            <w:r>
-              <w:rPr>
-                <w:sz w:val="28"/>
-                <w:szCs w:val="28"/>
-              </w:rPr>
-              <w:t>alendar</w:t>
-            </w:r>
-            <w:r>
-              <w:rPr>
-                <w:sz w:val="28"/>
-                <w:szCs w:val="28"/>
-              </w:rPr>
-              <w:t xml:space="preserve"> being </w:t>
-            </w:r>
-            <w:r>
-              <w:rPr>
-                <w:sz w:val="28"/>
-                <w:szCs w:val="28"/>
-              </w:rPr>
-              <w:t xml:space="preserve">is cut off </w:t>
-            </w:r>
-            <w:r>
-              <w:rPr>
-                <w:sz w:val="28"/>
-                <w:szCs w:val="28"/>
-              </w:rPr>
-              <w:t xml:space="preserve">on the top </w:t>
-            </w:r>
-            <w:r>
-              <w:rPr>
-                <w:sz w:val="28"/>
-                <w:szCs w:val="28"/>
-              </w:rPr>
-              <w:t xml:space="preserve">in </w:t>
-            </w:r>
-            <w:r>
-              <w:rPr>
-                <w:sz w:val="28"/>
-                <w:szCs w:val="28"/>
-              </w:rPr>
-              <w:t xml:space="preserve">the </w:t>
-            </w:r>
-            <w:r>
-              <w:rPr>
-                <w:sz w:val="28"/>
-                <w:szCs w:val="28"/>
-              </w:rPr>
-              <w:t>R</w:t>
-            </w:r>
-            <w:r>
-              <w:rPr>
-                <w:sz w:val="28"/>
-                <w:szCs w:val="28"/>
-              </w:rPr>
-              <w:t>eport</w:t>
-            </w:r>
-            <w:r>
-              <w:rPr>
-                <w:sz w:val="28"/>
-                <w:szCs w:val="28"/>
-              </w:rPr>
-              <w:t>s</w:t>
-            </w:r>
-            <w:r>
-              <w:rPr>
-                <w:sz w:val="28"/>
-                <w:szCs w:val="28"/>
-              </w:rPr>
-              <w:t xml:space="preserve"> </w:t>
-            </w:r>
-            <w:r>
-              <w:rPr>
-                <w:sz w:val="28"/>
-                <w:szCs w:val="28"/>
-              </w:rPr>
-              <w:t>screen of the DME Web Application</w:t>
-            </w:r>
-            <w:r>
-              <w:rPr>
-                <w:sz w:val="28"/>
-                <w:szCs w:val="28"/>
-              </w:rPr>
-              <w:t>.</w:t>
-            </w:r>
-          </w:p>
-          <w:p>
-            <w:pPr>
-              <w:spacing w:before="100" w:beforeAutospacing="1" w:after="100" w:afterAutospacing="1"/>
-              <w:rPr>
-                <w:sz w:val="28"/>
-                <w:szCs w:val="28"/>
-              </w:rPr>
-            </w:pPr>
-            <w:r>
-              <w:rPr>
-                <w:sz w:val="28"/>
-                <w:szCs w:val="28"/>
-                <w:u w:val="single"/>
-              </w:rPr>
-              <w:t>HPCDAMAMGM-1360</w:t>
-            </w:r>
-            <w:r>
-              <w:rPr>
-                <w:sz w:val="28"/>
-                <w:szCs w:val="28"/>
-              </w:rPr>
-              <w:t>: Setup new global DME ID as system generated metadata</w:t>
-            </w:r>
-            <w:r>
-              <w:rPr>
-                <w:sz w:val="28"/>
-                <w:szCs w:val="28"/>
-              </w:rPr>
-              <w:t xml:space="preserve"> </w:t>
-            </w:r>
-            <w:r>
-              <w:rPr>
-                <w:sz w:val="28"/>
-                <w:szCs w:val="28"/>
-              </w:rPr>
-              <w:t>for third applications to locate a specific dataset for providing URL access to their GUI.</w:t>
-            </w:r>
-          </w:p>
-          <w:p>
-            <w:pPr>
-              <w:rPr>
-                <w:sz w:val="28"/>
-                <w:szCs w:val="28"/>
-              </w:rPr>
-            </w:pPr>
-            <w:r>
-              <w:rPr>
-                <w:sz w:val="28"/>
-                <w:szCs w:val="28"/>
-                <w:u w:val="single"/>
-              </w:rPr>
-              <w:t>HPCDATAMGM-1354</w:t>
-            </w:r>
+              <w:t>From</w:t>
+            </w:r>
+            <w:proofErr w:type="gramEnd"/>
             <w:r>
               <w:rPr>
                 <w:i/>
@@ -3072,7 +3369,7 @@
                 <w:sz w:val="28"/>
                 <w:szCs w:val="28"/>
               </w:rPr>
-              <w:t>:</w:t>
+              <w:t xml:space="preserve"> date</w:t>
             </w:r>
             <w:r>
               <w:rPr>
@@ -3086,14 +3383,91 @@
                 <w:sz w:val="28"/>
                 <w:szCs w:val="28"/>
               </w:rPr>
-              <w:t>Updated</w:t>
-            </w:r>
-            <w:r>
-              <w:rPr>
-                <w:sz w:val="28"/>
-                <w:szCs w:val="28"/>
-              </w:rPr>
-              <w:t xml:space="preserve"> the</w:t>
+              <w:t xml:space="preserve">search </w:t>
+            </w:r>
+            <w:r>
+              <w:rPr>
+                <w:sz w:val="28"/>
+                <w:szCs w:val="28"/>
+              </w:rPr>
+              <w:t xml:space="preserve">input </w:t>
+            </w:r>
+            <w:r>
+              <w:rPr>
+                <w:sz w:val="28"/>
+                <w:szCs w:val="28"/>
+              </w:rPr>
+              <w:t>field’s</w:t>
+            </w:r>
+            <w:r>
+              <w:rPr>
+                <w:sz w:val="28"/>
+                <w:szCs w:val="28"/>
+              </w:rPr>
+              <w:t xml:space="preserve"> C</w:t>
+            </w:r>
+            <w:r>
+              <w:rPr>
+                <w:sz w:val="28"/>
+                <w:szCs w:val="28"/>
+              </w:rPr>
+              <w:t>alendar</w:t>
+            </w:r>
+            <w:r>
+              <w:rPr>
+                <w:sz w:val="28"/>
+                <w:szCs w:val="28"/>
+              </w:rPr>
+              <w:t xml:space="preserve"> being </w:t>
+            </w:r>
+            <w:r>
+              <w:rPr>
+                <w:sz w:val="28"/>
+                <w:szCs w:val="28"/>
+              </w:rPr>
+              <w:t xml:space="preserve">is cut off </w:t>
+            </w:r>
+            <w:r>
+              <w:rPr>
+                <w:sz w:val="28"/>
+                <w:szCs w:val="28"/>
+              </w:rPr>
+              <w:t xml:space="preserve">on the top </w:t>
+            </w:r>
+            <w:r>
+              <w:rPr>
+                <w:sz w:val="28"/>
+                <w:szCs w:val="28"/>
+              </w:rPr>
+              <w:t xml:space="preserve">in </w:t>
+            </w:r>
+            <w:r>
+              <w:rPr>
+                <w:sz w:val="28"/>
+                <w:szCs w:val="28"/>
+              </w:rPr>
+              <w:t xml:space="preserve">the </w:t>
+            </w:r>
+            <w:r>
+              <w:rPr>
+                <w:sz w:val="28"/>
+                <w:szCs w:val="28"/>
+              </w:rPr>
+              <w:t>R</w:t>
+            </w:r>
+            <w:r>
+              <w:rPr>
+                <w:sz w:val="28"/>
+                <w:szCs w:val="28"/>
+              </w:rPr>
+              <w:t>eport</w:t>
+            </w:r>
+            <w:r>
+              <w:rPr>
+                <w:sz w:val="28"/>
+                <w:szCs w:val="28"/>
+              </w:rPr>
+              <w:t>s</w:t>
             </w:r>
             <w:r>
               <w:rPr>
@@ -3101,6 +3475,67 @@
                 <w:szCs w:val="28"/>
               </w:rPr>
               <w:t xml:space="preserve"> </w:t>
+            </w:r>
+            <w:r>
+              <w:rPr>
+                <w:sz w:val="28"/>
+                <w:szCs w:val="28"/>
+              </w:rPr>
+              <w:t>screen of the DME Web Application</w:t>
+            </w:r>
+            <w:r>
+              <w:rPr>
+                <w:sz w:val="28"/>
+                <w:szCs w:val="28"/>
+              </w:rPr>
+              <w:t>.</w:t>
+            </w:r>
+          </w:p>
+          <w:p>
+            <w:pPr>
+              <w:spacing w:before="100" w:beforeAutospacing="1" w:after="100" w:afterAutospacing="1"/>
+              <w:rPr>
+                <w:sz w:val="28"/>
+                <w:szCs w:val="28"/>
+              </w:rPr>
+            </w:pPr>
+            <w:r>
+              <w:rPr>
+                <w:sz w:val="28"/>
+                <w:szCs w:val="28"/>
+                <w:u w:val="single"/>
+              </w:rPr>
+              <w:t>HPCDAMAMGM-1360</w:t>
+            </w:r>
+            <w:r>
+              <w:rPr>
+                <w:sz w:val="28"/>
+                <w:szCs w:val="28"/>
+              </w:rPr>
+              <w:t>: Setup new global DME ID as system generated metadata</w:t>
+            </w:r>
+            <w:r>
+              <w:rPr>
+                <w:sz w:val="28"/>
+                <w:szCs w:val="28"/>
+              </w:rPr>
+              <w:t xml:space="preserve"> for third applications to locate a specific dataset for providing URL access to their GUI.</w:t>
+            </w:r>
+          </w:p>
+          <w:p>
+            <w:pPr>
+              <w:rPr>
+                <w:sz w:val="28"/>
+                <w:szCs w:val="28"/>
+              </w:rPr>
+            </w:pPr>
+            <w:r>
+              <w:rPr>
+                <w:sz w:val="28"/>
+                <w:szCs w:val="28"/>
+                <w:u w:val="single"/>
+              </w:rPr>
+              <w:t>HPCDATAMGM-1354</w:t>
             </w:r>
             <w:r>
               <w:rPr>
@@ -3109,8 +3544,37 @@
                 <w:sz w:val="28"/>
                 <w:szCs w:val="28"/>
               </w:rPr>
-              <w:t xml:space="preserve">dm_get_dataobject </w:t>
-            </w:r>
+              <w:t>:</w:t>
+            </w:r>
+            <w:r>
+              <w:rPr>
+                <w:sz w:val="28"/>
+                <w:szCs w:val="28"/>
+              </w:rPr>
+              <w:t xml:space="preserve"> </w:t>
+            </w:r>
+            <w:r>
+              <w:rPr>
+                <w:sz w:val="28"/>
+                <w:szCs w:val="28"/>
+              </w:rPr>
+              <w:t>Updated</w:t>
+            </w:r>
+            <w:r>
+              <w:rPr>
+                <w:sz w:val="28"/>
+                <w:szCs w:val="28"/>
+              </w:rPr>
+              <w:t xml:space="preserve"> the</w:t>
+            </w:r>
+            <w:r>
+              <w:rPr>
+                <w:sz w:val="28"/>
+                <w:szCs w:val="28"/>
+              </w:rPr>
+              <w:t xml:space="preserve"> </w:t>
+            </w:r>
+            <w:proofErr w:type="spellStart"/>
             <w:r>
               <w:rPr>
                 <w:i/>
@@ -3118,139 +3582,9 @@
                 <w:sz w:val="28"/>
                 <w:szCs w:val="28"/>
               </w:rPr>
-              <w:t xml:space="preserve">CLU </w:t>
-            </w:r>
-            <w:r>
-              <w:rPr>
-                <w:sz w:val="28"/>
-                <w:szCs w:val="28"/>
-              </w:rPr>
-              <w:t xml:space="preserve">to </w:t>
-            </w:r>
-            <w:r>
-              <w:rPr>
-                <w:sz w:val="28"/>
-                <w:szCs w:val="28"/>
-              </w:rPr>
-              <w:t>return the</w:t>
-            </w:r>
-            <w:r>
-              <w:rPr>
-                <w:sz w:val="28"/>
-                <w:szCs w:val="28"/>
-              </w:rPr>
-              <w:t xml:space="preserve"> extract</w:t>
-            </w:r>
-            <w:r>
-              <w:rPr>
-                <w:sz w:val="28"/>
-                <w:szCs w:val="28"/>
-              </w:rPr>
-              <w:t>ed</w:t>
-            </w:r>
-            <w:r>
-              <w:rPr>
-                <w:sz w:val="28"/>
-                <w:szCs w:val="28"/>
-              </w:rPr>
-              <w:t xml:space="preserve"> metadata </w:t>
-            </w:r>
-            <w:r>
-              <w:rPr>
-                <w:sz w:val="28"/>
-                <w:szCs w:val="28"/>
-              </w:rPr>
-              <w:t xml:space="preserve">attributes in a separate section </w:t>
-            </w:r>
-            <w:r>
-              <w:rPr>
-                <w:sz w:val="28"/>
-                <w:szCs w:val="28"/>
-              </w:rPr>
-              <w:t>of</w:t>
-            </w:r>
-            <w:r>
-              <w:rPr>
-                <w:sz w:val="28"/>
-                <w:szCs w:val="28"/>
-              </w:rPr>
-              <w:t xml:space="preserve"> the response JSON</w:t>
-            </w:r>
-            <w:r>
-              <w:rPr>
-                <w:sz w:val="28"/>
-                <w:szCs w:val="28"/>
-              </w:rPr>
-              <w:t xml:space="preserve">. </w:t>
-            </w:r>
-          </w:p>
-          <w:p>
-            <w:pPr>
-              <w:rPr>
-                <w:sz w:val="28"/>
-                <w:szCs w:val="28"/>
-                <w:u w:val="single"/>
-              </w:rPr>
-            </w:pPr>
-          </w:p>
-          <w:p>
-            <w:pPr>
-              <w:rPr>
-                <w:sz w:val="28"/>
-                <w:szCs w:val="28"/>
-              </w:rPr>
-            </w:pPr>
-            <w:r>
-              <w:rPr>
-                <w:sz w:val="28"/>
-                <w:szCs w:val="28"/>
-                <w:u w:val="single"/>
-              </w:rPr>
-              <w:t>HPCDATAMGM-13</w:t>
-            </w:r>
-            <w:r>
-              <w:rPr>
-                <w:sz w:val="28"/>
-                <w:szCs w:val="28"/>
-                <w:u w:val="single"/>
-              </w:rPr>
-              <w:t>56</w:t>
-            </w:r>
-            <w:r>
-              <w:rPr>
-                <w:sz w:val="28"/>
-                <w:szCs w:val="28"/>
-              </w:rPr>
-              <w:t xml:space="preserve">: </w:t>
-            </w:r>
-            <w:r>
-              <w:rPr>
-                <w:sz w:val="28"/>
-                <w:szCs w:val="28"/>
-              </w:rPr>
-              <w:t xml:space="preserve"> </w:t>
-            </w:r>
-            <w:r>
-              <w:rPr>
-                <w:sz w:val="28"/>
-                <w:szCs w:val="28"/>
-              </w:rPr>
-              <w:t>Reposition</w:t>
-            </w:r>
-            <w:r>
-              <w:rPr>
-                <w:sz w:val="28"/>
-                <w:szCs w:val="28"/>
-              </w:rPr>
-              <w:t>ed</w:t>
-            </w:r>
-            <w:r>
-              <w:rPr>
-                <w:sz w:val="28"/>
-                <w:szCs w:val="28"/>
-              </w:rPr>
-              <w:t xml:space="preserve"> the </w:t>
-            </w:r>
+              <w:t>dm_get_dataobject</w:t>
+            </w:r>
+            <w:proofErr w:type="spellEnd"/>
             <w:r>
               <w:rPr>
                 <w:i/>
@@ -3258,14 +3592,7 @@
                 <w:sz w:val="28"/>
                 <w:szCs w:val="28"/>
               </w:rPr>
-              <w:t>Browse to home</w:t>
-            </w:r>
-            <w:r>
-              <w:rPr>
-                <w:sz w:val="28"/>
-                <w:szCs w:val="28"/>
-              </w:rPr>
-              <w:t xml:space="preserve">, </w:t>
+              <w:t xml:space="preserve"> </w:t>
             </w:r>
             <w:r>
               <w:rPr>
@@ -3274,21 +3601,138 @@
                 <w:sz w:val="28"/>
                 <w:szCs w:val="28"/>
               </w:rPr>
-              <w:t>Bookmarks</w:t>
-            </w:r>
-            <w:r>
-              <w:rPr>
-                <w:sz w:val="28"/>
-                <w:szCs w:val="28"/>
-              </w:rPr>
-              <w:t>,</w:t>
-            </w:r>
-            <w:r>
-              <w:rPr>
-                <w:sz w:val="28"/>
-                <w:szCs w:val="28"/>
-              </w:rPr>
-              <w:t xml:space="preserve"> and </w:t>
+              <w:t xml:space="preserve">CLU </w:t>
+            </w:r>
+            <w:r>
+              <w:rPr>
+                <w:sz w:val="28"/>
+                <w:szCs w:val="28"/>
+              </w:rPr>
+              <w:t xml:space="preserve">to </w:t>
+            </w:r>
+            <w:r>
+              <w:rPr>
+                <w:sz w:val="28"/>
+                <w:szCs w:val="28"/>
+              </w:rPr>
+              <w:t>return the</w:t>
+            </w:r>
+            <w:r>
+              <w:rPr>
+                <w:sz w:val="28"/>
+                <w:szCs w:val="28"/>
+              </w:rPr>
+              <w:t xml:space="preserve"> extract</w:t>
+            </w:r>
+            <w:r>
+              <w:rPr>
+                <w:sz w:val="28"/>
+                <w:szCs w:val="28"/>
+              </w:rPr>
+              <w:t>ed</w:t>
+            </w:r>
+            <w:r>
+              <w:rPr>
+                <w:sz w:val="28"/>
+                <w:szCs w:val="28"/>
+              </w:rPr>
+              <w:t xml:space="preserve"> metadata </w:t>
+            </w:r>
+            <w:r>
+              <w:rPr>
+                <w:sz w:val="28"/>
+                <w:szCs w:val="28"/>
+              </w:rPr>
+              <w:t xml:space="preserve">attributes in a separate section </w:t>
+            </w:r>
+            <w:r>
+              <w:rPr>
+                <w:sz w:val="28"/>
+                <w:szCs w:val="28"/>
+              </w:rPr>
+              <w:t>of</w:t>
+            </w:r>
+            <w:r>
+              <w:rPr>
+                <w:sz w:val="28"/>
+                <w:szCs w:val="28"/>
+              </w:rPr>
+              <w:t xml:space="preserve"> the response JSON</w:t>
+            </w:r>
+            <w:r>
+              <w:rPr>
+                <w:sz w:val="28"/>
+                <w:szCs w:val="28"/>
+              </w:rPr>
+              <w:t xml:space="preserve">. </w:t>
+            </w:r>
+          </w:p>
+          <w:p>
+            <w:pPr>
+              <w:rPr>
+                <w:sz w:val="28"/>
+                <w:szCs w:val="28"/>
+                <w:u w:val="single"/>
+              </w:rPr>
+            </w:pPr>
+          </w:p>
+          <w:p>
+            <w:pPr>
+              <w:rPr>
+                <w:sz w:val="28"/>
+                <w:szCs w:val="28"/>
+              </w:rPr>
+            </w:pPr>
+            <w:r>
+              <w:rPr>
+                <w:sz w:val="28"/>
+                <w:szCs w:val="28"/>
+                <w:u w:val="single"/>
+              </w:rPr>
+              <w:t>HPCDATAMGM-13</w:t>
+            </w:r>
+            <w:r>
+              <w:rPr>
+                <w:sz w:val="28"/>
+                <w:szCs w:val="28"/>
+                <w:u w:val="single"/>
+              </w:rPr>
+              <w:t>56</w:t>
+            </w:r>
+            <w:r>
+              <w:rPr>
+                <w:sz w:val="28"/>
+                <w:szCs w:val="28"/>
+              </w:rPr>
+              <w:t xml:space="preserve">: </w:t>
+            </w:r>
+            <w:r>
+              <w:rPr>
+                <w:sz w:val="28"/>
+                <w:szCs w:val="28"/>
+              </w:rPr>
+              <w:t xml:space="preserve"> </w:t>
+            </w:r>
+            <w:r>
+              <w:rPr>
+                <w:sz w:val="28"/>
+                <w:szCs w:val="28"/>
+              </w:rPr>
+              <w:t>Reposition</w:t>
+            </w:r>
+            <w:r>
+              <w:rPr>
+                <w:sz w:val="28"/>
+                <w:szCs w:val="28"/>
+              </w:rPr>
+              <w:t>ed</w:t>
+            </w:r>
+            <w:r>
+              <w:rPr>
+                <w:sz w:val="28"/>
+                <w:szCs w:val="28"/>
+              </w:rPr>
+              <w:t xml:space="preserve"> the </w:t>
             </w:r>
             <w:r>
               <w:rPr>
@@ -3297,7 +3741,14 @@
                 <w:sz w:val="28"/>
                 <w:szCs w:val="28"/>
               </w:rPr>
-              <w:t xml:space="preserve">Browse to </w:t>
+              <w:t>Browse to home</w:t>
+            </w:r>
+            <w:r>
+              <w:rPr>
+                <w:sz w:val="28"/>
+                <w:szCs w:val="28"/>
+              </w:rPr>
+              <w:t xml:space="preserve">, </w:t>
             </w:r>
             <w:r>
               <w:rPr>
@@ -3306,7 +3757,21 @@
                 <w:sz w:val="28"/>
                 <w:szCs w:val="28"/>
               </w:rPr>
-              <w:t>p</w:t>
+              <w:t>Bookmarks</w:t>
+            </w:r>
+            <w:r>
+              <w:rPr>
+                <w:sz w:val="28"/>
+                <w:szCs w:val="28"/>
+              </w:rPr>
+              <w:t>,</w:t>
+            </w:r>
+            <w:r>
+              <w:rPr>
+                <w:sz w:val="28"/>
+                <w:szCs w:val="28"/>
+              </w:rPr>
+              <w:t xml:space="preserve"> and </w:t>
             </w:r>
             <w:r>
               <w:rPr>
@@ -3315,6 +3780,24 @@
                 <w:sz w:val="28"/>
                 <w:szCs w:val="28"/>
               </w:rPr>
+              <w:t xml:space="preserve">Browse to </w:t>
+            </w:r>
+            <w:r>
+              <w:rPr>
+                <w:i/>
+                <w:iCs/>
+                <w:sz w:val="28"/>
+                <w:szCs w:val="28"/>
+              </w:rPr>
+              <w:t>p</w:t>
+            </w:r>
+            <w:r>
+              <w:rPr>
+                <w:i/>
+                <w:iCs/>
+                <w:sz w:val="28"/>
+                <w:szCs w:val="28"/>
+              </w:rPr>
               <w:t>ath</w:t>
             </w:r>
             <w:r>
@@ -3556,7 +4039,7 @@
                 <w:szCs w:val="28"/>
                 <w:highlight w:val="yellow"/>
               </w:rPr>
-              <w:t>Compute size for collections in</w:t>
+              <w:t>Compute size for collections in HPC_DOWNLOAD_TASK_RESULT table</w:t>
             </w:r>
             <w:r>
               <w:rPr>
@@ -3564,26 +4047,148 @@
                 <w:szCs w:val="28"/>
                 <w:highlight w:val="yellow"/>
               </w:rPr>
+              <w:t>.</w:t>
+            </w:r>
+            <w:r>
+              <w:rPr>
+                <w:sz w:val="28"/>
+                <w:szCs w:val="28"/>
+              </w:rPr>
               <w:t xml:space="preserve"> </w:t>
             </w:r>
-            <w:r>
-              <w:rPr>
-                <w:sz w:val="28"/>
-                <w:szCs w:val="28"/>
-                <w:highlight w:val="yellow"/>
-              </w:rPr>
-              <w:t>HPC_DOWNLOAD_TASK_RESULT table</w:t>
-            </w:r>
-            <w:r>
-              <w:rPr>
-                <w:sz w:val="28"/>
-                <w:szCs w:val="28"/>
-                <w:highlight w:val="yellow"/>
+          </w:p>
+          <w:p>
+            <w:pPr>
+              <w:rPr>
+                <w:rFonts w:cstheme="minorHAnsi"/>
+                <w:sz w:val="28"/>
+                <w:szCs w:val="28"/>
+              </w:rPr>
+            </w:pPr>
+          </w:p>
+          <w:p>
+            <w:pPr>
+              <w:rPr>
+                <w:rFonts w:cstheme="minorHAnsi"/>
+                <w:sz w:val="28"/>
+                <w:szCs w:val="28"/>
+              </w:rPr>
+            </w:pPr>
+            <w:r>
+              <w:rPr>
+                <w:rFonts w:cstheme="minorHAnsi"/>
+                <w:sz w:val="28"/>
+                <w:szCs w:val="28"/>
+              </w:rPr>
+              <w:t>==============================================================</w:t>
+            </w:r>
+          </w:p>
+          <w:p>
+            <w:pPr>
+              <w:rPr>
+                <w:rFonts w:cstheme="minorHAnsi"/>
+                <w:b/>
+                <w:sz w:val="28"/>
+                <w:szCs w:val="28"/>
+              </w:rPr>
+            </w:pPr>
+            <w:r>
+              <w:rPr>
+                <w:rFonts w:cstheme="minorHAnsi"/>
+                <w:b/>
+                <w:sz w:val="28"/>
+                <w:szCs w:val="28"/>
+              </w:rPr>
+              <w:t>                   </w:t>
+            </w:r>
+            <w:r>
+              <w:rPr>
+                <w:rFonts w:cstheme="minorHAnsi"/>
+                <w:b/>
+                <w:sz w:val="28"/>
+                <w:szCs w:val="28"/>
+              </w:rPr>
+              <w:t>4</w:t>
+            </w:r>
+            <w:r>
+              <w:rPr>
+                <w:rFonts w:cstheme="minorHAnsi"/>
+                <w:b/>
+                <w:sz w:val="28"/>
+                <w:szCs w:val="28"/>
+              </w:rPr>
+              <w:t>.0 Bug Reports and Support</w:t>
+            </w:r>
+          </w:p>
+          <w:p>
+            <w:pPr>
+              <w:rPr>
+                <w:rFonts w:cstheme="minorHAnsi"/>
+                <w:sz w:val="28"/>
+                <w:szCs w:val="28"/>
+              </w:rPr>
+            </w:pPr>
+            <w:r>
+              <w:rPr>
+                <w:rFonts w:cstheme="minorHAnsi"/>
+                <w:sz w:val="28"/>
+                <w:szCs w:val="28"/>
+              </w:rPr>
+              <w:t>==============================================================</w:t>
+            </w:r>
+          </w:p>
+          <w:p>
+            <w:pPr>
+              <w:rPr>
+                <w:rFonts w:cstheme="minorHAnsi"/>
+                <w:sz w:val="28"/>
+                <w:szCs w:val="28"/>
+              </w:rPr>
+            </w:pPr>
+          </w:p>
+          <w:p>
+            <w:pPr>
+              <w:rPr>
+                <w:rFonts w:cstheme="minorHAnsi"/>
+                <w:sz w:val="28"/>
+                <w:szCs w:val="28"/>
+              </w:rPr>
+            </w:pPr>
+            <w:r>
+              <w:rPr>
+                <w:rFonts w:cstheme="minorHAnsi"/>
+                <w:sz w:val="28"/>
+                <w:szCs w:val="28"/>
+              </w:rPr>
+              <w:t xml:space="preserve">For issues, questions or suggestions, </w:t>
+            </w:r>
+            <w:r>
+              <w:rPr>
+                <w:rFonts w:cstheme="minorHAnsi"/>
+                <w:sz w:val="28"/>
+                <w:szCs w:val="28"/>
+              </w:rPr>
+              <w:t>contact</w:t>
+            </w:r>
+            <w:r>
+              <w:rPr>
+                <w:rFonts w:cstheme="minorHAnsi"/>
+                <w:sz w:val="28"/>
+                <w:szCs w:val="28"/>
+              </w:rPr>
+              <w:t xml:space="preserve"> ncidatavault@nih.gov</w:t>
+            </w:r>
+            <w:r>
+              <w:rPr>
+                <w:rFonts w:cstheme="minorHAnsi"/>
+                <w:sz w:val="28"/>
+                <w:szCs w:val="28"/>
               </w:rPr>
               <w:t>.</w:t>
             </w:r>
             <w:r>
               <w:rPr>
+                <w:rFonts w:cstheme="minorHAnsi"/>
                 <w:sz w:val="28"/>
                 <w:szCs w:val="28"/>
               </w:rPr>
@@ -3632,7 +4237,7 @@
                 <w:sz w:val="28"/>
                 <w:szCs w:val="28"/>
               </w:rPr>
-              <w:t>                   </w:t>
+              <w:t>                        </w:t>
             </w:r>
             <w:r>
               <w:rPr>
@@ -3641,7 +4246,7 @@
                 <w:sz w:val="28"/>
                 <w:szCs w:val="28"/>
               </w:rPr>
-              <w:t>4</w:t>
+              <w:t>5</w:t>
             </w:r>
             <w:r>
               <w:rPr>
@@ -3650,7 +4255,7 @@
                 <w:sz w:val="28"/>
                 <w:szCs w:val="28"/>
               </w:rPr>
-              <w:t>.0 Bug Reports and Support</w:t>
+              <w:t>.0 Documentation</w:t>
             </w:r>
           </w:p>
           <w:p>
@@ -3678,145 +4283,6 @@
                 <w:szCs w:val="28"/>
               </w:rPr>
             </w:pPr>
-          </w:p>
-          <w:p>
-            <w:pPr>
-              <w:rPr>
-                <w:rFonts w:cstheme="minorHAnsi"/>
-                <w:sz w:val="28"/>
-                <w:szCs w:val="28"/>
-              </w:rPr>
-            </w:pPr>
-            <w:r>
-              <w:rPr>
-                <w:rFonts w:cstheme="minorHAnsi"/>
-                <w:sz w:val="28"/>
-                <w:szCs w:val="28"/>
-              </w:rPr>
-              <w:t xml:space="preserve">For issues, questions or suggestions, </w:t>
-            </w:r>
-            <w:r>
-              <w:rPr>
-                <w:rFonts w:cstheme="minorHAnsi"/>
-                <w:sz w:val="28"/>
-                <w:szCs w:val="28"/>
-              </w:rPr>
-              <w:t>contact</w:t>
-            </w:r>
-            <w:r>
-              <w:rPr>
-                <w:rFonts w:cstheme="minorHAnsi"/>
-                <w:sz w:val="28"/>
-                <w:szCs w:val="28"/>
-              </w:rPr>
-              <w:t xml:space="preserve"> ncidatavault@nih.gov</w:t>
-            </w:r>
-            <w:r>
-              <w:rPr>
-                <w:rFonts w:cstheme="minorHAnsi"/>
-                <w:sz w:val="28"/>
-                <w:szCs w:val="28"/>
-              </w:rPr>
-              <w:t>.</w:t>
-            </w:r>
-            <w:r>
-              <w:rPr>
-                <w:rFonts w:cstheme="minorHAnsi"/>
-                <w:sz w:val="28"/>
-                <w:szCs w:val="28"/>
-              </w:rPr>
-              <w:t xml:space="preserve"> </w:t>
-            </w:r>
-          </w:p>
-          <w:p>
-            <w:pPr>
-              <w:rPr>
-                <w:rFonts w:cstheme="minorHAnsi"/>
-                <w:sz w:val="28"/>
-                <w:szCs w:val="28"/>
-              </w:rPr>
-            </w:pPr>
-          </w:p>
-          <w:p>
-            <w:pPr>
-              <w:rPr>
-                <w:rFonts w:cstheme="minorHAnsi"/>
-                <w:sz w:val="28"/>
-                <w:szCs w:val="28"/>
-              </w:rPr>
-            </w:pPr>
-            <w:r>
-              <w:rPr>
-                <w:rFonts w:cstheme="minorHAnsi"/>
-                <w:sz w:val="28"/>
-                <w:szCs w:val="28"/>
-              </w:rPr>
-              <w:t>==============================================================</w:t>
-            </w:r>
-          </w:p>
-          <w:p>
-            <w:pPr>
-              <w:rPr>
-                <w:rFonts w:cstheme="minorHAnsi"/>
-                <w:b/>
-                <w:sz w:val="28"/>
-                <w:szCs w:val="28"/>
-              </w:rPr>
-            </w:pPr>
-            <w:r>
-              <w:rPr>
-                <w:rFonts w:cstheme="minorHAnsi"/>
-                <w:b/>
-                <w:sz w:val="28"/>
-                <w:szCs w:val="28"/>
-              </w:rPr>
-              <w:lastRenderedPageBreak/>
-              <w:t>                        </w:t>
-            </w:r>
-            <w:r>
-              <w:rPr>
-                <w:rFonts w:cstheme="minorHAnsi"/>
-                <w:b/>
-                <w:sz w:val="28"/>
-                <w:szCs w:val="28"/>
-              </w:rPr>
-              <w:t>5</w:t>
-            </w:r>
-            <w:r>
-              <w:rPr>
-                <w:rFonts w:cstheme="minorHAnsi"/>
-                <w:b/>
-                <w:sz w:val="28"/>
-                <w:szCs w:val="28"/>
-              </w:rPr>
-              <w:t>.0 Documentation</w:t>
-            </w:r>
-          </w:p>
-          <w:p>
-            <w:pPr>
-              <w:rPr>
-                <w:rFonts w:cstheme="minorHAnsi"/>
-                <w:sz w:val="28"/>
-                <w:szCs w:val="28"/>
-              </w:rPr>
-            </w:pPr>
-            <w:r>
-              <w:rPr>
-                <w:rFonts w:cstheme="minorHAnsi"/>
-                <w:sz w:val="28"/>
-                <w:szCs w:val="28"/>
-              </w:rPr>
-              <w:t>==============================================================</w:t>
-            </w:r>
-          </w:p>
-          <w:p>
-            <w:pPr>
-              <w:rPr>
-                <w:rFonts w:cstheme="minorHAnsi"/>
-                <w:sz w:val="28"/>
-                <w:szCs w:val="28"/>
-              </w:rPr>
-            </w:pPr>
             <w:r>
               <w:rPr>
                 <w:rFonts w:cstheme="minorHAnsi"/>
@@ -3849,7 +4315,7 @@
               </w:rPr>
               <w:t xml:space="preserve">,  visit </w:t>
             </w:r>
-            <w:hyperlink r:id="rId7" w:history="1">
+            <w:hyperlink r:id="rId14" w:history="1">
               <w:r>
                 <w:rPr>
                   <w:rStyle w:val="Hyperlink"/>
@@ -3929,7 +4395,7 @@
                 <w:szCs w:val="28"/>
               </w:rPr>
             </w:pPr>
-            <w:hyperlink r:id="rId8" w:history="1">
+            <w:hyperlink r:id="rId15" w:history="1">
               <w:r>
                 <w:rPr>
                   <w:rStyle w:val="Hyperlink"/>
@@ -3993,7 +4459,7 @@
                 <w:u w:val="single"/>
               </w:rPr>
             </w:pPr>
-            <w:hyperlink r:id="rId9" w:history="1">
+            <w:hyperlink r:id="rId16" w:history="1">
               <w:r>
                 <w:rPr>
                   <w:rStyle w:val="Hyperlink"/>
@@ -4188,7 +4654,7 @@
                 <w:szCs w:val="28"/>
               </w:rPr>
             </w:pPr>
-            <w:hyperlink r:id="rId10" w:history="1">
+            <w:hyperlink r:id="rId17" w:history="1">
               <w:r>
                 <w:rPr>
                   <w:rStyle w:val="Hyperlink"/>
@@ -4242,7 +4708,7 @@
                 <w:szCs w:val="28"/>
               </w:rPr>
             </w:pPr>
-            <w:hyperlink r:id="rId11" w:history="1">
+            <w:hyperlink r:id="rId18" w:history="1">
               <w:r>
                 <w:rPr>
                   <w:rStyle w:val="Hyperlink"/>
@@ -4288,7 +4754,7 @@
                 <w:szCs w:val="28"/>
               </w:rPr>
             </w:pPr>
-            <w:hyperlink r:id="rId12" w:history="1">
+            <w:hyperlink r:id="rId19" w:history="1">
               <w:r>
                 <w:rPr>
                   <w:rStyle w:val="Hyperlink"/>
@@ -4317,24 +4783,34 @@
                 <w:szCs w:val="28"/>
               </w:rPr>
             </w:pPr>
-            <w:r>
-              <w:rPr>
-                <w:rFonts w:cstheme="minorHAnsi"/>
-                <w:sz w:val="28"/>
-                <w:szCs w:val="28"/>
-              </w:rPr>
-              <w:t>iRODS Open Source Data Management Software home page:</w:t>
-            </w:r>
-          </w:p>
-          <w:p>
-            <w:pPr>
-              <w:rPr>
-                <w:rFonts w:cstheme="minorHAnsi"/>
-                <w:sz w:val="28"/>
-                <w:szCs w:val="28"/>
-              </w:rPr>
-            </w:pPr>
-            <w:hyperlink r:id="rId13" w:history="1">
+            <w:proofErr w:type="spellStart"/>
+            <w:r>
+              <w:rPr>
+                <w:rFonts w:cstheme="minorHAnsi"/>
+                <w:sz w:val="28"/>
+                <w:szCs w:val="28"/>
+              </w:rPr>
+              <w:t>iRODS</w:t>
+            </w:r>
+            <w:proofErr w:type="spellEnd"/>
+            <w:r>
+              <w:rPr>
+                <w:rFonts w:cstheme="minorHAnsi"/>
+                <w:sz w:val="28"/>
+                <w:szCs w:val="28"/>
+              </w:rPr>
+              <w:t xml:space="preserve"> Open Source Data Management Software home page:</w:t>
+            </w:r>
+          </w:p>
+          <w:p>
+            <w:pPr>
+              <w:rPr>
+                <w:rFonts w:cstheme="minorHAnsi"/>
+                <w:sz w:val="28"/>
+                <w:szCs w:val="28"/>
+              </w:rPr>
+            </w:pPr>
+            <w:hyperlink r:id="rId20" w:history="1">
               <w:r>
                 <w:rPr>
                   <w:rStyle w:val="Hyperlink"/>
@@ -4369,7 +4845,16 @@
                 <w:sz w:val="28"/>
                 <w:szCs w:val="28"/>
               </w:rPr>
-              <w:t>IBM Clever</w:t>
+              <w:t xml:space="preserve">IBM </w:t>
+            </w:r>
+            <w:proofErr w:type="spellStart"/>
+            <w:r>
+              <w:rPr>
+                <w:rFonts w:cstheme="minorHAnsi"/>
+                <w:sz w:val="28"/>
+                <w:szCs w:val="28"/>
+              </w:rPr>
+              <w:t>Clever</w:t>
             </w:r>
             <w:r>
               <w:rPr>
@@ -4385,18 +4870,27 @@
                 <w:sz w:val="28"/>
                 <w:szCs w:val="28"/>
               </w:rPr>
-              <w:t>afe Object Storage:</w:t>
-            </w:r>
-          </w:p>
-          <w:p>
-            <w:pPr>
-              <w:rPr>
-                <w:rFonts w:cstheme="minorHAnsi"/>
-                <w:sz w:val="28"/>
-                <w:szCs w:val="28"/>
-              </w:rPr>
-            </w:pPr>
-            <w:hyperlink r:id="rId14" w:history="1">
+              <w:t>afe</w:t>
+            </w:r>
+            <w:proofErr w:type="spellEnd"/>
+            <w:r>
+              <w:rPr>
+                <w:rFonts w:cstheme="minorHAnsi"/>
+                <w:sz w:val="28"/>
+                <w:szCs w:val="28"/>
+              </w:rPr>
+              <w:t xml:space="preserve"> Object Storage:</w:t>
+            </w:r>
+          </w:p>
+          <w:p>
+            <w:pPr>
+              <w:rPr>
+                <w:rFonts w:cstheme="minorHAnsi"/>
+                <w:sz w:val="28"/>
+                <w:szCs w:val="28"/>
+              </w:rPr>
+            </w:pPr>
+            <w:hyperlink r:id="rId21" w:history="1">
               <w:r>
                 <w:rPr>
                   <w:rStyle w:val="Hyperlink"/>
@@ -4454,7 +4948,7 @@
                 <w:szCs w:val="28"/>
               </w:rPr>
             </w:pPr>
-            <w:hyperlink r:id="rId15" w:history="1">
+            <w:hyperlink r:id="rId22" w:history="1">
               <w:r>
                 <w:rPr>
                   <w:rStyle w:val="Hyperlink"/>
@@ -4492,6 +4986,119 @@
 <file path=word/numbering.xml><?xml version="1.0" encoding="utf-8"?>
 <w:numbering xmlns:wpc="http://schemas.microsoft.com/office/word/2010/wordprocessingCanvas" xmlns:cx="http://schemas.microsoft.com/office/drawing/2014/chartex" xmlns:cx1="http://schemas.microsoft.com/office/drawing/2015/9/8/chartex" xmlns:cx2="http://schemas.microsoft.com/office/drawing/2015/10/21/chartex" xmlns:cx3="http://schemas.microsoft.com/office/drawing/2016/5/9/chartex" xmlns:cx4="http://schemas.microsoft.com/office/drawing/2016/5/10/chartex" xmlns:cx5="http://schemas.microsoft.com/office/drawing/2016/5/11/chartex" xmlns:cx6="http://schemas.microsoft.com/office/drawing/2016/5/12/chartex" xmlns:cx7="http://schemas.microsoft.com/office/drawing/2016/5/13/chartex" xmlns:cx8="http://schemas.microsoft.com/office/drawing/2016/5/14/chartex" xmlns:mc="http://schemas.openxmlformats.org/markup-compatibility/2006" xmlns:aink="http://schemas.microsoft.com/office/drawing/2016/ink" xmlns:am3d="http://schemas.microsoft.com/office/drawing/2017/model3d" xmlns:o="urn:schemas-microsoft-com:office:office" xmlns:r="http://schemas.openxmlformats.org/officeDocument/2006/relationships" xmlns:m="http://schemas.openxmlformats.org/officeDocument/2006/math" xmlns:v="urn:schemas-microsoft-com:vml" xmlns:wp14="http://schemas.microsoft.com/office/word/2010/wordprocessingDrawing" xmlns:wp="http://schemas.openxmlformats.org/drawingml/2006/wordprocessingDrawing" xmlns:w10="urn:schemas-microsoft-com:office:word" xmlns:w="http://schemas.openxmlformats.org/wordprocessingml/2006/main" xmlns:w14="http://schemas.microsoft.com/office/word/2010/wordml" xmlns:w15="http://schemas.microsoft.com/office/word/2012/wordml" xmlns:w16cex="http://schemas.microsoft.com/office/word/2018/wordml/cex" xmlns:w16cid="http://schemas.microsoft.com/office/word/2016/wordml/cid" xmlns:w16="http://schemas.microsoft.com/office/word/2018/wordml" xmlns:w16se="http://schemas.microsoft.com/office/word/2015/wordml/symex" xmlns:wpg="http://schemas.microsoft.com/office/word/2010/wordprocessingGroup" xmlns:wpi="http://schemas.microsoft.com/office/word/2010/wordprocessingInk" xmlns:wne="http://schemas.microsoft.com/office/word/2006/wordml" xmlns:wps="http://schemas.microsoft.com/office/word/2010/wordprocessingShape" mc:Ignorable="w14 w15 w16se w16cid w16 w16cex wp14">
   <w:abstractNum w:abstractNumId="0" w15:restartNumberingAfterBreak="0">
+    <w:nsid w:val="01F65DBE"/>
+    <w:multiLevelType w:val="hybridMultilevel"/>
+    <w:tmpl w:val="0D2212F6"/>
+    <w:lvl w:ilvl="0" w:tplc="04090001">
+      <w:start w:val="1"/>
+      <w:numFmt w:val="bullet"/>
+      <w:lvlText w:val=""/>
+      <w:lvlJc w:val="left"/>
+      <w:pPr>
+        <w:ind w:left="790" w:hanging="360"/>
+      </w:pPr>
+      <w:rPr>
+        <w:rFonts w:ascii="Symbol" w:hAnsi="Symbol" w:hint="default"/>
+      </w:rPr>
+    </w:lvl>
+    <w:lvl w:ilvl="1" w:tplc="04090003" w:tentative="1">
+      <w:start w:val="1"/>
+      <w:numFmt w:val="bullet"/>
+      <w:lvlText w:val="o"/>
+      <w:lvlJc w:val="left"/>
+      <w:pPr>
+        <w:ind w:left="1510" w:hanging="360"/>
+      </w:pPr>
+      <w:rPr>
+        <w:rFonts w:ascii="Courier New" w:hAnsi="Courier New" w:cs="Courier New" w:hint="default"/>
+      </w:rPr>
+    </w:lvl>
+    <w:lvl w:ilvl="2" w:tplc="04090005" w:tentative="1">
+      <w:start w:val="1"/>
+      <w:numFmt w:val="bullet"/>
+      <w:lvlText w:val=""/>
+      <w:lvlJc w:val="left"/>
+      <w:pPr>
+        <w:ind w:left="2230" w:hanging="360"/>
+      </w:pPr>
+      <w:rPr>
+        <w:rFonts w:ascii="Wingdings" w:hAnsi="Wingdings" w:hint="default"/>
+      </w:rPr>
+    </w:lvl>
+    <w:lvl w:ilvl="3" w:tplc="04090001" w:tentative="1">
+      <w:start w:val="1"/>
+      <w:numFmt w:val="bullet"/>
+      <w:lvlText w:val=""/>
+      <w:lvlJc w:val="left"/>
+      <w:pPr>
+        <w:ind w:left="2950" w:hanging="360"/>
+      </w:pPr>
+      <w:rPr>
+        <w:rFonts w:ascii="Symbol" w:hAnsi="Symbol" w:hint="default"/>
+      </w:rPr>
+    </w:lvl>
+    <w:lvl w:ilvl="4" w:tplc="04090003" w:tentative="1">
+      <w:start w:val="1"/>
+      <w:numFmt w:val="bullet"/>
+      <w:lvlText w:val="o"/>
+      <w:lvlJc w:val="left"/>
+      <w:pPr>
+        <w:ind w:left="3670" w:hanging="360"/>
+      </w:pPr>
+      <w:rPr>
+        <w:rFonts w:ascii="Courier New" w:hAnsi="Courier New" w:cs="Courier New" w:hint="default"/>
+      </w:rPr>
+    </w:lvl>
+    <w:lvl w:ilvl="5" w:tplc="04090005" w:tentative="1">
+      <w:start w:val="1"/>
+      <w:numFmt w:val="bullet"/>
+      <w:lvlText w:val=""/>
+      <w:lvlJc w:val="left"/>
+      <w:pPr>
+        <w:ind w:left="4390" w:hanging="360"/>
+      </w:pPr>
+      <w:rPr>
+        <w:rFonts w:ascii="Wingdings" w:hAnsi="Wingdings" w:hint="default"/>
+      </w:rPr>
+    </w:lvl>
+    <w:lvl w:ilvl="6" w:tplc="04090001" w:tentative="1">
+      <w:start w:val="1"/>
+      <w:numFmt w:val="bullet"/>
+      <w:lvlText w:val=""/>
+      <w:lvlJc w:val="left"/>
+      <w:pPr>
+        <w:ind w:left="5110" w:hanging="360"/>
+      </w:pPr>
+      <w:rPr>
+        <w:rFonts w:ascii="Symbol" w:hAnsi="Symbol" w:hint="default"/>
+      </w:rPr>
+    </w:lvl>
+    <w:lvl w:ilvl="7" w:tplc="04090003" w:tentative="1">
+      <w:start w:val="1"/>
+      <w:numFmt w:val="bullet"/>
+      <w:lvlText w:val="o"/>
+      <w:lvlJc w:val="left"/>
+      <w:pPr>
+        <w:ind w:left="5830" w:hanging="360"/>
+      </w:pPr>
+      <w:rPr>
+        <w:rFonts w:ascii="Courier New" w:hAnsi="Courier New" w:cs="Courier New" w:hint="default"/>
+      </w:rPr>
+    </w:lvl>
+    <w:lvl w:ilvl="8" w:tplc="04090005" w:tentative="1">
+      <w:start w:val="1"/>
+      <w:numFmt w:val="bullet"/>
+      <w:lvlText w:val=""/>
+      <w:lvlJc w:val="left"/>
+      <w:pPr>
+        <w:ind w:left="6550" w:hanging="360"/>
+      </w:pPr>
+      <w:rPr>
+        <w:rFonts w:ascii="Wingdings" w:hAnsi="Wingdings" w:hint="default"/>
+      </w:rPr>
+    </w:lvl>
+  </w:abstractNum>
+  <w:abstractNum w:abstractNumId="1" w15:restartNumberingAfterBreak="0">
     <w:nsid w:val="044E60FC"/>
     <w:multiLevelType w:val="hybridMultilevel"/>
     <w:tmpl w:val="D1F090DE"/>
@@ -4604,7 +5211,7 @@
       </w:rPr>
     </w:lvl>
   </w:abstractNum>
-  <w:abstractNum w:abstractNumId="1" w15:restartNumberingAfterBreak="0">
+  <w:abstractNum w:abstractNumId="2" w15:restartNumberingAfterBreak="0">
     <w:nsid w:val="04DB714E"/>
     <w:multiLevelType w:val="multilevel"/>
     <w:tmpl w:val="0F44E9C6"/>
@@ -4717,7 +5324,7 @@
       </w:pPr>
     </w:lvl>
   </w:abstractNum>
-  <w:abstractNum w:abstractNumId="2" w15:restartNumberingAfterBreak="0">
+  <w:abstractNum w:abstractNumId="3" w15:restartNumberingAfterBreak="0">
     <w:nsid w:val="051A6BDF"/>
     <w:multiLevelType w:val="multilevel"/>
     <w:tmpl w:val="56BA7C4C"/>
@@ -4830,7 +5437,7 @@
       </w:pPr>
     </w:lvl>
   </w:abstractNum>
-  <w:abstractNum w:abstractNumId="3" w15:restartNumberingAfterBreak="0">
+  <w:abstractNum w:abstractNumId="4" w15:restartNumberingAfterBreak="0">
     <w:nsid w:val="0CF67DDD"/>
     <w:multiLevelType w:val="multilevel"/>
     <w:tmpl w:val="9A6ED3E0"/>
@@ -4979,7 +5586,7 @@
       </w:rPr>
     </w:lvl>
   </w:abstractNum>
-  <w:abstractNum w:abstractNumId="4" w15:restartNumberingAfterBreak="0">
+  <w:abstractNum w:abstractNumId="5" w15:restartNumberingAfterBreak="0">
     <w:nsid w:val="10E848A5"/>
     <w:multiLevelType w:val="multilevel"/>
     <w:tmpl w:val="2932B432"/>
@@ -5092,7 +5699,156 @@
       </w:pPr>
     </w:lvl>
   </w:abstractNum>
-  <w:abstractNum w:abstractNumId="5" w15:restartNumberingAfterBreak="0">
+  <w:abstractNum w:abstractNumId="6" w15:restartNumberingAfterBreak="0">
+    <w:nsid w:val="18DE2ADB"/>
+    <w:multiLevelType w:val="multilevel"/>
+    <w:tmpl w:val="9E640134"/>
+    <w:lvl w:ilvl="0">
+      <w:start w:val="1"/>
+      <w:numFmt w:val="bullet"/>
+      <w:lvlText w:val=""/>
+      <w:lvlJc w:val="left"/>
+      <w:pPr>
+        <w:tabs>
+          <w:tab w:val="num" w:pos="720"/>
+        </w:tabs>
+        <w:ind w:left="720" w:hanging="360"/>
+      </w:pPr>
+      <w:rPr>
+        <w:rFonts w:ascii="Symbol" w:hAnsi="Symbol" w:hint="default"/>
+        <w:sz w:val="20"/>
+      </w:rPr>
+    </w:lvl>
+    <w:lvl w:ilvl="1" w:tentative="1">
+      <w:start w:val="1"/>
+      <w:numFmt w:val="bullet"/>
+      <w:lvlText w:val="o"/>
+      <w:lvlJc w:val="left"/>
+      <w:pPr>
+        <w:tabs>
+          <w:tab w:val="num" w:pos="1440"/>
+        </w:tabs>
+        <w:ind w:left="1440" w:hanging="360"/>
+      </w:pPr>
+      <w:rPr>
+        <w:rFonts w:ascii="Courier New" w:hAnsi="Courier New" w:hint="default"/>
+        <w:sz w:val="20"/>
+      </w:rPr>
+    </w:lvl>
+    <w:lvl w:ilvl="2" w:tentative="1">
+      <w:start w:val="1"/>
+      <w:numFmt w:val="bullet"/>
+      <w:lvlText w:val=""/>
+      <w:lvlJc w:val="left"/>
+      <w:pPr>
+        <w:tabs>
+          <w:tab w:val="num" w:pos="2160"/>
+        </w:tabs>
+        <w:ind w:left="2160" w:hanging="360"/>
+      </w:pPr>
+      <w:rPr>
+        <w:rFonts w:ascii="Wingdings" w:hAnsi="Wingdings" w:hint="default"/>
+        <w:sz w:val="20"/>
+      </w:rPr>
+    </w:lvl>
+    <w:lvl w:ilvl="3" w:tentative="1">
+      <w:start w:val="1"/>
+      <w:numFmt w:val="bullet"/>
+      <w:lvlText w:val=""/>
+      <w:lvlJc w:val="left"/>
+      <w:pPr>
+        <w:tabs>
+          <w:tab w:val="num" w:pos="2880"/>
+        </w:tabs>
+        <w:ind w:left="2880" w:hanging="360"/>
+      </w:pPr>
+      <w:rPr>
+        <w:rFonts w:ascii="Wingdings" w:hAnsi="Wingdings" w:hint="default"/>
+        <w:sz w:val="20"/>
+      </w:rPr>
+    </w:lvl>
+    <w:lvl w:ilvl="4" w:tentative="1">
+      <w:start w:val="1"/>
+      <w:numFmt w:val="bullet"/>
+      <w:lvlText w:val=""/>
+      <w:lvlJc w:val="left"/>
+      <w:pPr>
+        <w:tabs>
+          <w:tab w:val="num" w:pos="3600"/>
+        </w:tabs>
+        <w:ind w:left="3600" w:hanging="360"/>
+      </w:pPr>
+      <w:rPr>
+        <w:rFonts w:ascii="Wingdings" w:hAnsi="Wingdings" w:hint="default"/>
+        <w:sz w:val="20"/>
+      </w:rPr>
+    </w:lvl>
+    <w:lvl w:ilvl="5" w:tentative="1">
+      <w:start w:val="1"/>
+      <w:numFmt w:val="bullet"/>
+      <w:lvlText w:val=""/>
+      <w:lvlJc w:val="left"/>
+      <w:pPr>
+        <w:tabs>
+          <w:tab w:val="num" w:pos="4320"/>
+        </w:tabs>
+        <w:ind w:left="4320" w:hanging="360"/>
+      </w:pPr>
+      <w:rPr>
+        <w:rFonts w:ascii="Wingdings" w:hAnsi="Wingdings" w:hint="default"/>
+        <w:sz w:val="20"/>
+      </w:rPr>
+    </w:lvl>
+    <w:lvl w:ilvl="6" w:tentative="1">
+      <w:start w:val="1"/>
+      <w:numFmt w:val="bullet"/>
+      <w:lvlText w:val=""/>
+      <w:lvlJc w:val="left"/>
+      <w:pPr>
+        <w:tabs>
+          <w:tab w:val="num" w:pos="5040"/>
+        </w:tabs>
+        <w:ind w:left="5040" w:hanging="360"/>
+      </w:pPr>
+      <w:rPr>
+        <w:rFonts w:ascii="Wingdings" w:hAnsi="Wingdings" w:hint="default"/>
+        <w:sz w:val="20"/>
+      </w:rPr>
+    </w:lvl>
+    <w:lvl w:ilvl="7" w:tentative="1">
+      <w:start w:val="1"/>
+      <w:numFmt w:val="bullet"/>
+      <w:lvlText w:val=""/>
+      <w:lvlJc w:val="left"/>
+      <w:pPr>
+        <w:tabs>
+          <w:tab w:val="num" w:pos="5760"/>
+        </w:tabs>
+        <w:ind w:left="5760" w:hanging="360"/>
+      </w:pPr>
+      <w:rPr>
+        <w:rFonts w:ascii="Wingdings" w:hAnsi="Wingdings" w:hint="default"/>
+        <w:sz w:val="20"/>
+      </w:rPr>
+    </w:lvl>
+    <w:lvl w:ilvl="8" w:tentative="1">
+      <w:start w:val="1"/>
+      <w:numFmt w:val="bullet"/>
+      <w:lvlText w:val=""/>
+      <w:lvlJc w:val="left"/>
+      <w:pPr>
+        <w:tabs>
+          <w:tab w:val="num" w:pos="6480"/>
+        </w:tabs>
+        <w:ind w:left="6480" w:hanging="360"/>
+      </w:pPr>
+      <w:rPr>
+        <w:rFonts w:ascii="Wingdings" w:hAnsi="Wingdings" w:hint="default"/>
+        <w:sz w:val="20"/>
+      </w:rPr>
+    </w:lvl>
+  </w:abstractNum>
+  <w:abstractNum w:abstractNumId="7" w15:restartNumberingAfterBreak="0">
     <w:nsid w:val="21F2089E"/>
     <w:multiLevelType w:val="hybridMultilevel"/>
     <w:tmpl w:val="1BA62014"/>
@@ -5205,7 +5961,7 @@
       </w:rPr>
     </w:lvl>
   </w:abstractNum>
-  <w:abstractNum w:abstractNumId="6" w15:restartNumberingAfterBreak="0">
+  <w:abstractNum w:abstractNumId="8" w15:restartNumberingAfterBreak="0">
     <w:nsid w:val="23192A0B"/>
     <w:multiLevelType w:val="hybridMultilevel"/>
     <w:tmpl w:val="559220A2"/>
@@ -5318,7 +6074,7 @@
       </w:rPr>
     </w:lvl>
   </w:abstractNum>
-  <w:abstractNum w:abstractNumId="7" w15:restartNumberingAfterBreak="0">
+  <w:abstractNum w:abstractNumId="9" w15:restartNumberingAfterBreak="0">
     <w:nsid w:val="23B042F0"/>
     <w:multiLevelType w:val="multilevel"/>
     <w:tmpl w:val="750831E6"/>
@@ -5467,7 +6223,7 @@
       </w:rPr>
     </w:lvl>
   </w:abstractNum>
-  <w:abstractNum w:abstractNumId="8" w15:restartNumberingAfterBreak="0">
+  <w:abstractNum w:abstractNumId="10" w15:restartNumberingAfterBreak="0">
     <w:nsid w:val="270C2CEC"/>
     <w:multiLevelType w:val="hybridMultilevel"/>
     <w:tmpl w:val="4D123B58"/>
@@ -5580,7 +6336,7 @@
       </w:rPr>
     </w:lvl>
   </w:abstractNum>
-  <w:abstractNum w:abstractNumId="9" w15:restartNumberingAfterBreak="0">
+  <w:abstractNum w:abstractNumId="11" w15:restartNumberingAfterBreak="0">
     <w:nsid w:val="2C810FAB"/>
     <w:multiLevelType w:val="hybridMultilevel"/>
     <w:tmpl w:val="9D2E66EC"/>
@@ -5693,7 +6449,7 @@
       </w:rPr>
     </w:lvl>
   </w:abstractNum>
-  <w:abstractNum w:abstractNumId="10" w15:restartNumberingAfterBreak="0">
+  <w:abstractNum w:abstractNumId="12" w15:restartNumberingAfterBreak="0">
     <w:nsid w:val="37ED3683"/>
     <w:multiLevelType w:val="multilevel"/>
     <w:tmpl w:val="103E6302"/>
@@ -5842,7 +6598,7 @@
       </w:rPr>
     </w:lvl>
   </w:abstractNum>
-  <w:abstractNum w:abstractNumId="11" w15:restartNumberingAfterBreak="0">
+  <w:abstractNum w:abstractNumId="13" w15:restartNumberingAfterBreak="0">
     <w:nsid w:val="3BC827C8"/>
     <w:multiLevelType w:val="multilevel"/>
     <w:tmpl w:val="B158018E"/>
@@ -5955,7 +6711,7 @@
       </w:pPr>
     </w:lvl>
   </w:abstractNum>
-  <w:abstractNum w:abstractNumId="12" w15:restartNumberingAfterBreak="0">
+  <w:abstractNum w:abstractNumId="14" w15:restartNumberingAfterBreak="0">
     <w:nsid w:val="3ED128BB"/>
     <w:multiLevelType w:val="multilevel"/>
     <w:tmpl w:val="96FA824A"/>
@@ -6104,7 +6860,7 @@
       </w:rPr>
     </w:lvl>
   </w:abstractNum>
-  <w:abstractNum w:abstractNumId="13" w15:restartNumberingAfterBreak="0">
+  <w:abstractNum w:abstractNumId="15" w15:restartNumberingAfterBreak="0">
     <w:nsid w:val="41325BC9"/>
     <w:multiLevelType w:val="hybridMultilevel"/>
     <w:tmpl w:val="4BAC7792"/>
@@ -6217,7 +6973,7 @@
       </w:rPr>
     </w:lvl>
   </w:abstractNum>
-  <w:abstractNum w:abstractNumId="14" w15:restartNumberingAfterBreak="0">
+  <w:abstractNum w:abstractNumId="16" w15:restartNumberingAfterBreak="0">
     <w:nsid w:val="424633D2"/>
     <w:multiLevelType w:val="multilevel"/>
     <w:tmpl w:val="84867DD0"/>
@@ -6366,7 +7122,120 @@
       </w:rPr>
     </w:lvl>
   </w:abstractNum>
-  <w:abstractNum w:abstractNumId="15" w15:restartNumberingAfterBreak="0">
+  <w:abstractNum w:abstractNumId="17" w15:restartNumberingAfterBreak="0">
+    <w:nsid w:val="431B288B"/>
+    <w:multiLevelType w:val="hybridMultilevel"/>
+    <w:tmpl w:val="0FCE9572"/>
+    <w:lvl w:ilvl="0" w:tplc="04090001">
+      <w:start w:val="1"/>
+      <w:numFmt w:val="bullet"/>
+      <w:lvlText w:val=""/>
+      <w:lvlJc w:val="left"/>
+      <w:pPr>
+        <w:ind w:left="720" w:hanging="360"/>
+      </w:pPr>
+      <w:rPr>
+        <w:rFonts w:ascii="Symbol" w:hAnsi="Symbol" w:hint="default"/>
+      </w:rPr>
+    </w:lvl>
+    <w:lvl w:ilvl="1" w:tplc="04090003" w:tentative="1">
+      <w:start w:val="1"/>
+      <w:numFmt w:val="bullet"/>
+      <w:lvlText w:val="o"/>
+      <w:lvlJc w:val="left"/>
+      <w:pPr>
+        <w:ind w:left="1440" w:hanging="360"/>
+      </w:pPr>
+      <w:rPr>
+        <w:rFonts w:ascii="Courier New" w:hAnsi="Courier New" w:cs="Courier New" w:hint="default"/>
+      </w:rPr>
+    </w:lvl>
+    <w:lvl w:ilvl="2" w:tplc="04090005" w:tentative="1">
+      <w:start w:val="1"/>
+      <w:numFmt w:val="bullet"/>
+      <w:lvlText w:val=""/>
+      <w:lvlJc w:val="left"/>
+      <w:pPr>
+        <w:ind w:left="2160" w:hanging="360"/>
+      </w:pPr>
+      <w:rPr>
+        <w:rFonts w:ascii="Wingdings" w:hAnsi="Wingdings" w:hint="default"/>
+      </w:rPr>
+    </w:lvl>
+    <w:lvl w:ilvl="3" w:tplc="04090001" w:tentative="1">
+      <w:start w:val="1"/>
+      <w:numFmt w:val="bullet"/>
+      <w:lvlText w:val=""/>
+      <w:lvlJc w:val="left"/>
+      <w:pPr>
+        <w:ind w:left="2880" w:hanging="360"/>
+      </w:pPr>
+      <w:rPr>
+        <w:rFonts w:ascii="Symbol" w:hAnsi="Symbol" w:hint="default"/>
+      </w:rPr>
+    </w:lvl>
+    <w:lvl w:ilvl="4" w:tplc="04090003" w:tentative="1">
+      <w:start w:val="1"/>
+      <w:numFmt w:val="bullet"/>
+      <w:lvlText w:val="o"/>
+      <w:lvlJc w:val="left"/>
+      <w:pPr>
+        <w:ind w:left="3600" w:hanging="360"/>
+      </w:pPr>
+      <w:rPr>
+        <w:rFonts w:ascii="Courier New" w:hAnsi="Courier New" w:cs="Courier New" w:hint="default"/>
+      </w:rPr>
+    </w:lvl>
+    <w:lvl w:ilvl="5" w:tplc="04090005" w:tentative="1">
+      <w:start w:val="1"/>
+      <w:numFmt w:val="bullet"/>
+      <w:lvlText w:val=""/>
+      <w:lvlJc w:val="left"/>
+      <w:pPr>
+        <w:ind w:left="4320" w:hanging="360"/>
+      </w:pPr>
+      <w:rPr>
+        <w:rFonts w:ascii="Wingdings" w:hAnsi="Wingdings" w:hint="default"/>
+      </w:rPr>
+    </w:lvl>
+    <w:lvl w:ilvl="6" w:tplc="04090001" w:tentative="1">
+      <w:start w:val="1"/>
+      <w:numFmt w:val="bullet"/>
+      <w:lvlText w:val=""/>
+      <w:lvlJc w:val="left"/>
+      <w:pPr>
+        <w:ind w:left="5040" w:hanging="360"/>
+      </w:pPr>
+      <w:rPr>
+        <w:rFonts w:ascii="Symbol" w:hAnsi="Symbol" w:hint="default"/>
+      </w:rPr>
+    </w:lvl>
+    <w:lvl w:ilvl="7" w:tplc="04090003" w:tentative="1">
+      <w:start w:val="1"/>
+      <w:numFmt w:val="bullet"/>
+      <w:lvlText w:val="o"/>
+      <w:lvlJc w:val="left"/>
+      <w:pPr>
+        <w:ind w:left="5760" w:hanging="360"/>
+      </w:pPr>
+      <w:rPr>
+        <w:rFonts w:ascii="Courier New" w:hAnsi="Courier New" w:cs="Courier New" w:hint="default"/>
+      </w:rPr>
+    </w:lvl>
+    <w:lvl w:ilvl="8" w:tplc="04090005" w:tentative="1">
+      <w:start w:val="1"/>
+      <w:numFmt w:val="bullet"/>
+      <w:lvlText w:val=""/>
+      <w:lvlJc w:val="left"/>
+      <w:pPr>
+        <w:ind w:left="6480" w:hanging="360"/>
+      </w:pPr>
+      <w:rPr>
+        <w:rFonts w:ascii="Wingdings" w:hAnsi="Wingdings" w:hint="default"/>
+      </w:rPr>
+    </w:lvl>
+  </w:abstractNum>
+  <w:abstractNum w:abstractNumId="18" w15:restartNumberingAfterBreak="0">
     <w:nsid w:val="46C666C2"/>
     <w:multiLevelType w:val="hybridMultilevel"/>
     <w:tmpl w:val="E01C1FD2"/>
@@ -6479,7 +7348,7 @@
       </w:rPr>
     </w:lvl>
   </w:abstractNum>
-  <w:abstractNum w:abstractNumId="16" w15:restartNumberingAfterBreak="0">
+  <w:abstractNum w:abstractNumId="19" w15:restartNumberingAfterBreak="0">
     <w:nsid w:val="503A1289"/>
     <w:multiLevelType w:val="multilevel"/>
     <w:tmpl w:val="6BC614AA"/>
@@ -6592,7 +7461,7 @@
       </w:pPr>
     </w:lvl>
   </w:abstractNum>
-  <w:abstractNum w:abstractNumId="17" w15:restartNumberingAfterBreak="0">
+  <w:abstractNum w:abstractNumId="20" w15:restartNumberingAfterBreak="0">
     <w:nsid w:val="51EC1F03"/>
     <w:multiLevelType w:val="multilevel"/>
     <w:tmpl w:val="C1CA1122"/>
@@ -6705,7 +7574,7 @@
       </w:pPr>
     </w:lvl>
   </w:abstractNum>
-  <w:abstractNum w:abstractNumId="18" w15:restartNumberingAfterBreak="0">
+  <w:abstractNum w:abstractNumId="21" w15:restartNumberingAfterBreak="0">
     <w:nsid w:val="58B27AEB"/>
     <w:multiLevelType w:val="hybridMultilevel"/>
     <w:tmpl w:val="BC64F784"/>
@@ -6818,7 +7687,7 @@
       </w:rPr>
     </w:lvl>
   </w:abstractNum>
-  <w:abstractNum w:abstractNumId="19" w15:restartNumberingAfterBreak="0">
+  <w:abstractNum w:abstractNumId="22" w15:restartNumberingAfterBreak="0">
     <w:nsid w:val="59596382"/>
     <w:multiLevelType w:val="multilevel"/>
     <w:tmpl w:val="961E714E"/>
@@ -6967,7 +7836,7 @@
       </w:rPr>
     </w:lvl>
   </w:abstractNum>
-  <w:abstractNum w:abstractNumId="20" w15:restartNumberingAfterBreak="0">
+  <w:abstractNum w:abstractNumId="23" w15:restartNumberingAfterBreak="0">
     <w:nsid w:val="5ADC6AE6"/>
     <w:multiLevelType w:val="hybridMultilevel"/>
     <w:tmpl w:val="9DCC21E4"/>
@@ -7080,7 +7949,7 @@
       </w:rPr>
     </w:lvl>
   </w:abstractNum>
-  <w:abstractNum w:abstractNumId="21" w15:restartNumberingAfterBreak="0">
+  <w:abstractNum w:abstractNumId="24" w15:restartNumberingAfterBreak="0">
     <w:nsid w:val="6C6F1A09"/>
     <w:multiLevelType w:val="multilevel"/>
     <w:tmpl w:val="1B7CD6F4"/>
@@ -7229,7 +8098,7 @@
       </w:rPr>
     </w:lvl>
   </w:abstractNum>
-  <w:abstractNum w:abstractNumId="22" w15:restartNumberingAfterBreak="0">
+  <w:abstractNum w:abstractNumId="25" w15:restartNumberingAfterBreak="0">
     <w:nsid w:val="6E3409FA"/>
     <w:multiLevelType w:val="hybridMultilevel"/>
     <w:tmpl w:val="D048D2FE"/>
@@ -7341,7 +8210,7 @@
       </w:rPr>
     </w:lvl>
   </w:abstractNum>
-  <w:abstractNum w:abstractNumId="23" w15:restartNumberingAfterBreak="0">
+  <w:abstractNum w:abstractNumId="26" w15:restartNumberingAfterBreak="0">
     <w:nsid w:val="6EFC0E52"/>
     <w:multiLevelType w:val="hybridMultilevel"/>
     <w:tmpl w:val="B99AE5D4"/>
@@ -7453,7 +8322,7 @@
       </w:rPr>
     </w:lvl>
   </w:abstractNum>
-  <w:abstractNum w:abstractNumId="24" w15:restartNumberingAfterBreak="0">
+  <w:abstractNum w:abstractNumId="27" w15:restartNumberingAfterBreak="0">
     <w:nsid w:val="713B474A"/>
     <w:multiLevelType w:val="hybridMultilevel"/>
     <w:tmpl w:val="4A82BDC2"/>
@@ -7566,7 +8435,7 @@
       </w:rPr>
     </w:lvl>
   </w:abstractNum>
-  <w:abstractNum w:abstractNumId="25" w15:restartNumberingAfterBreak="0">
+  <w:abstractNum w:abstractNumId="28" w15:restartNumberingAfterBreak="0">
     <w:nsid w:val="72D36408"/>
     <w:multiLevelType w:val="hybridMultilevel"/>
     <w:tmpl w:val="E1ECB950"/>
@@ -7679,7 +8548,7 @@
       </w:rPr>
     </w:lvl>
   </w:abstractNum>
-  <w:abstractNum w:abstractNumId="26" w15:restartNumberingAfterBreak="0">
+  <w:abstractNum w:abstractNumId="29" w15:restartNumberingAfterBreak="0">
     <w:nsid w:val="7E803F3E"/>
     <w:multiLevelType w:val="hybridMultilevel"/>
     <w:tmpl w:val="89201EEE"/>
@@ -7792,7 +8661,7 @@
       </w:rPr>
     </w:lvl>
   </w:abstractNum>
-  <w:abstractNum w:abstractNumId="27" w15:restartNumberingAfterBreak="0">
+  <w:abstractNum w:abstractNumId="30" w15:restartNumberingAfterBreak="0">
     <w:nsid w:val="7FB22B29"/>
     <w:multiLevelType w:val="multilevel"/>
     <w:tmpl w:val="F1FCE446"/>
@@ -7942,97 +8811,97 @@
     </w:lvl>
   </w:abstractNum>
   <w:num w:numId="1">
+    <w:abstractNumId w:val="14"/>
+  </w:num>
+  <w:num w:numId="2">
+    <w:abstractNumId w:val="8"/>
+  </w:num>
+  <w:num w:numId="3">
+    <w:abstractNumId w:val="18"/>
+  </w:num>
+  <w:num w:numId="4">
+    <w:abstractNumId w:val="29"/>
+  </w:num>
+  <w:num w:numId="5">
+    <w:abstractNumId w:val="3"/>
+  </w:num>
+  <w:num w:numId="6">
+    <w:abstractNumId w:val="20"/>
+  </w:num>
+  <w:num w:numId="7">
+    <w:abstractNumId w:val="5"/>
+  </w:num>
+  <w:num w:numId="8">
+    <w:abstractNumId w:val="13"/>
+  </w:num>
+  <w:num w:numId="9">
+    <w:abstractNumId w:val="2"/>
+  </w:num>
+  <w:num w:numId="10">
+    <w:abstractNumId w:val="16"/>
+  </w:num>
+  <w:num w:numId="11">
+    <w:abstractNumId w:val="30"/>
+  </w:num>
+  <w:num w:numId="12">
+    <w:abstractNumId w:val="9"/>
+  </w:num>
+  <w:num w:numId="13">
+    <w:abstractNumId w:val="4"/>
+  </w:num>
+  <w:num w:numId="14">
+    <w:abstractNumId w:val="28"/>
+  </w:num>
+  <w:num w:numId="15">
+    <w:abstractNumId w:val="10"/>
+  </w:num>
+  <w:num w:numId="16">
+    <w:abstractNumId w:val="15"/>
+  </w:num>
+  <w:num w:numId="17">
+    <w:abstractNumId w:val="25"/>
+  </w:num>
+  <w:num w:numId="18">
+    <w:abstractNumId w:val="22"/>
+  </w:num>
+  <w:num w:numId="19">
+    <w:abstractNumId w:val="19"/>
+  </w:num>
+  <w:num w:numId="20">
+    <w:abstractNumId w:val="26"/>
+  </w:num>
+  <w:num w:numId="21">
+    <w:abstractNumId w:val="27"/>
+  </w:num>
+  <w:num w:numId="22">
+    <w:abstractNumId w:val="11"/>
+  </w:num>
+  <w:num w:numId="23">
+    <w:abstractNumId w:val="23"/>
+  </w:num>
+  <w:num w:numId="24">
+    <w:abstractNumId w:val="21"/>
+  </w:num>
+  <w:num w:numId="25">
+    <w:abstractNumId w:val="1"/>
+  </w:num>
+  <w:num w:numId="26">
+    <w:abstractNumId w:val="24"/>
+  </w:num>
+  <w:num w:numId="27">
     <w:abstractNumId w:val="12"/>
   </w:num>
-  <w:num w:numId="2">
-    <w:abstractNumId w:val="6"/>
+  <w:num w:numId="28">
+    <w:abstractNumId w:val="7"/>
   </w:num>
-  <w:num w:numId="3">
-    <w:abstractNumId w:val="15"/>
+  <w:num w:numId="29">
+    <w:abstractNumId w:val="0"/>
   </w:num>
-  <w:num w:numId="4">
-    <w:abstractNumId w:val="26"/>
-  </w:num>
-  <w:num w:numId="5">
-    <w:abstractNumId w:val="2"/>
-  </w:num>
-  <w:num w:numId="6">
+  <w:num w:numId="30">
     <w:abstractNumId w:val="17"/>
   </w:num>
-  <w:num w:numId="7">
-    <w:abstractNumId w:val="4"/>
-  </w:num>
-  <w:num w:numId="8">
-    <w:abstractNumId w:val="11"/>
-  </w:num>
-  <w:num w:numId="9">
-    <w:abstractNumId w:val="1"/>
-  </w:num>
-  <w:num w:numId="10">
-    <w:abstractNumId w:val="14"/>
-  </w:num>
-  <w:num w:numId="11">
-    <w:abstractNumId w:val="27"/>
-  </w:num>
-  <w:num w:numId="12">
-    <w:abstractNumId w:val="7"/>
-  </w:num>
-  <w:num w:numId="13">
-    <w:abstractNumId w:val="3"/>
-  </w:num>
-  <w:num w:numId="14">
-    <w:abstractNumId w:val="25"/>
-  </w:num>
-  <w:num w:numId="15">
-    <w:abstractNumId w:val="8"/>
-  </w:num>
-  <w:num w:numId="16">
-    <w:abstractNumId w:val="13"/>
-  </w:num>
-  <w:num w:numId="17">
-    <w:abstractNumId w:val="22"/>
-  </w:num>
-  <w:num w:numId="18">
-    <w:abstractNumId w:val="19"/>
-  </w:num>
-  <w:num w:numId="19">
-    <w:abstractNumId w:val="16"/>
-  </w:num>
-  <w:num w:numId="20">
-    <w:abstractNumId w:val="23"/>
-  </w:num>
-  <w:num w:numId="21">
-    <w:abstractNumId w:val="24"/>
-  </w:num>
-  <w:num w:numId="22">
-    <w:abstractNumId w:val="9"/>
-  </w:num>
-  <w:num w:numId="23">
-    <w:abstractNumId w:val="20"/>
-  </w:num>
-  <w:num w:numId="24">
-    <w:abstractNumId w:val="18"/>
-  </w:num>
-  <w:num w:numId="25">
-    <w:abstractNumId w:val="0"/>
-  </w:num>
-  <w:num w:numId="26">
-    <w:abstractNumId w:val="21"/>
-  </w:num>
-  <w:num w:numId="27">
-    <w:abstractNumId w:val="10"/>
-  </w:num>
-  <w:num w:numId="28">
-    <w:abstractNumId w:val="5"/>
-    <w:lvlOverride w:ilvl="0"/>
-    <w:lvlOverride w:ilvl="1"/>
-    <w:lvlOverride w:ilvl="2"/>
-    <w:lvlOverride w:ilvl="3"/>
-    <w:lvlOverride w:ilvl="4"/>
-    <w:lvlOverride w:ilvl="5"/>
-    <w:lvlOverride w:ilvl="6"/>
-    <w:lvlOverride w:ilvl="7"/>
-    <w:lvlOverride w:ilvl="8"/>
+  <w:num w:numId="31">
+    <w:abstractNumId w:val="6"/>
   </w:num>
 </w:numbering>
 </file>

</xml_diff>